<commit_message>
Arreglos al punto 6 Co-authored-by-branderBaez
</commit_message>
<xml_diff>
--- a/docs/Documentación.docx
+++ b/docs/Documentación.docx
@@ -2503,6 +2503,7 @@
       <w:r>
         <w:rPr>
           <w:rFonts w:ascii="Times New Roman" w:eastAsia="Times New Roman" w:hAnsi="Times New Roman" w:cs="Times New Roman"/>
+          <w:noProof/>
           <w:lang w:val="es-DO"/>
         </w:rPr>
         <w:drawing>
@@ -2774,10 +2775,10 @@
           <w:lang w:val="es-DO"/>
         </w:rPr>
         <w:drawing>
-          <wp:inline distT="0" distB="0" distL="0" distR="0" wp14:anchorId="2B561314" wp14:editId="1C3BAEC6">
-            <wp:extent cx="6149971" cy="832624"/>
-            <wp:effectExtent l="0" t="0" r="3810" b="5715"/>
-            <wp:docPr id="1472321885" name="Picture 1"/>
+          <wp:inline distT="0" distB="0" distL="0" distR="0" wp14:anchorId="35886853" wp14:editId="39C3B4C9">
+            <wp:extent cx="6241317" cy="732971"/>
+            <wp:effectExtent l="0" t="0" r="7620" b="0"/>
+            <wp:docPr id="1792082713" name="Picture 1"/>
             <wp:cNvGraphicFramePr>
               <a:graphicFrameLocks xmlns:a="http://schemas.openxmlformats.org/drawingml/2006/main" noChangeAspect="1"/>
             </wp:cNvGraphicFramePr>
@@ -2785,7 +2786,7 @@
               <a:graphicData uri="http://schemas.openxmlformats.org/drawingml/2006/picture">
                 <pic:pic xmlns:pic="http://schemas.openxmlformats.org/drawingml/2006/picture">
                   <pic:nvPicPr>
-                    <pic:cNvPr id="1472321885" name=""/>
+                    <pic:cNvPr id="1792082713" name=""/>
                     <pic:cNvPicPr/>
                   </pic:nvPicPr>
                   <pic:blipFill>
@@ -2797,7 +2798,7 @@
                   <pic:spPr>
                     <a:xfrm>
                       <a:off x="0" y="0"/>
-                      <a:ext cx="6202644" cy="839755"/>
+                      <a:ext cx="6262516" cy="735461"/>
                     </a:xfrm>
                     <a:prstGeom prst="rect">
                       <a:avLst/>
@@ -2984,10 +2985,10 @@
           <w:lang w:val="es-DO"/>
         </w:rPr>
         <w:drawing>
-          <wp:inline distT="0" distB="0" distL="0" distR="0" wp14:anchorId="5F43064F" wp14:editId="5F3D4065">
-            <wp:extent cx="5931545" cy="713678"/>
-            <wp:effectExtent l="0" t="0" r="0" b="0"/>
-            <wp:docPr id="897666966" name="Picture 1"/>
+          <wp:inline distT="0" distB="0" distL="0" distR="0" wp14:anchorId="5492EBBC" wp14:editId="4F9C2B0C">
+            <wp:extent cx="6144864" cy="703943"/>
+            <wp:effectExtent l="0" t="0" r="0" b="1270"/>
+            <wp:docPr id="533461213" name="Picture 1"/>
             <wp:cNvGraphicFramePr>
               <a:graphicFrameLocks xmlns:a="http://schemas.openxmlformats.org/drawingml/2006/main" noChangeAspect="1"/>
             </wp:cNvGraphicFramePr>
@@ -2995,7 +2996,7 @@
               <a:graphicData uri="http://schemas.openxmlformats.org/drawingml/2006/picture">
                 <pic:pic xmlns:pic="http://schemas.openxmlformats.org/drawingml/2006/picture">
                   <pic:nvPicPr>
-                    <pic:cNvPr id="897666966" name=""/>
+                    <pic:cNvPr id="533461213" name=""/>
                     <pic:cNvPicPr/>
                   </pic:nvPicPr>
                   <pic:blipFill>
@@ -3007,7 +3008,7 @@
                   <pic:spPr>
                     <a:xfrm>
                       <a:off x="0" y="0"/>
-                      <a:ext cx="5985778" cy="720203"/>
+                      <a:ext cx="6185074" cy="708549"/>
                     </a:xfrm>
                     <a:prstGeom prst="rect">
                       <a:avLst/>
@@ -3336,25 +3337,7 @@
           <w:bCs/>
           <w:lang w:val="es-DO"/>
         </w:rPr>
-        <w:t xml:space="preserve">Tiempos de ejecución muy cortos </w:t>
-      </w:r>
-      <w:r>
-        <w:rPr>
-          <w:rFonts w:ascii="Times New Roman" w:eastAsia="Times New Roman" w:hAnsi="Times New Roman" w:cs="Times New Roman"/>
-          <w:b/>
-          <w:bCs/>
-          <w:lang w:val="es-DO"/>
-        </w:rPr>
-        <w:t>de 1 a 2 ms</w:t>
-      </w:r>
-      <w:r>
-        <w:rPr>
-          <w:rFonts w:ascii="Times New Roman" w:eastAsia="Times New Roman" w:hAnsi="Times New Roman" w:cs="Times New Roman"/>
-          <w:b/>
-          <w:bCs/>
-          <w:lang w:val="es-DO"/>
-        </w:rPr>
-        <w:t>:</w:t>
+        <w:t>Tiempos de ejecución muy cortos de 1 a 2 ms:</w:t>
       </w:r>
       <w:r>
         <w:rPr>
@@ -3542,25 +3525,7 @@
           <w:bCs/>
           <w:lang w:val="es-DO"/>
         </w:rPr>
-        <w:t>Blocksize</w:t>
-      </w:r>
-      <w:r>
-        <w:rPr>
-          <w:rFonts w:ascii="Times New Roman" w:eastAsia="Times New Roman" w:hAnsi="Times New Roman" w:cs="Times New Roman"/>
-          <w:b/>
-          <w:bCs/>
-          <w:lang w:val="es-DO"/>
-        </w:rPr>
-        <w:t xml:space="preserve"> </w:t>
-      </w:r>
-      <w:r>
-        <w:rPr>
-          <w:rFonts w:ascii="Times New Roman" w:eastAsia="Times New Roman" w:hAnsi="Times New Roman" w:cs="Times New Roman"/>
-          <w:b/>
-          <w:bCs/>
-          <w:lang w:val="es-DO"/>
-        </w:rPr>
-        <w:t>de 6 al 9:</w:t>
+        <w:t>Blocksize de 6 al 9:</w:t>
       </w:r>
     </w:p>
     <w:p>
@@ -3636,14 +3601,7 @@
           <w:rFonts w:ascii="Times New Roman" w:eastAsia="Times New Roman" w:hAnsi="Times New Roman" w:cs="Times New Roman"/>
           <w:lang w:val="es-DO"/>
         </w:rPr>
-        <w:t xml:space="preserve"> del algoritmo es reducida comparada con el overhead de sincronización y coordinación de hilos</w:t>
-      </w:r>
-      <w:r>
-        <w:rPr>
-          <w:rFonts w:ascii="Times New Roman" w:eastAsia="Times New Roman" w:hAnsi="Times New Roman" w:cs="Times New Roman"/>
-          <w:lang w:val="es-DO"/>
-        </w:rPr>
-        <w:t>.</w:t>
+        <w:t xml:space="preserve"> del algoritmo es reducida comparada con el overhead de sincronización y coordinación de hilos.</w:t>
       </w:r>
     </w:p>
     <w:p>
@@ -3664,28 +3622,7 @@
           <w:rFonts w:ascii="Times New Roman" w:eastAsia="Times New Roman" w:hAnsi="Times New Roman" w:cs="Times New Roman"/>
           <w:lang w:val="es-DO"/>
         </w:rPr>
-        <w:t xml:space="preserve">El componente secuencial inherente del </w:t>
-      </w:r>
-      <w:r>
-        <w:rPr>
-          <w:rFonts w:ascii="Times New Roman" w:eastAsia="Times New Roman" w:hAnsi="Times New Roman" w:cs="Times New Roman"/>
-          <w:lang w:val="es-DO"/>
-        </w:rPr>
-        <w:t>back tracking</w:t>
-      </w:r>
-      <w:r>
-        <w:rPr>
-          <w:rFonts w:ascii="Times New Roman" w:eastAsia="Times New Roman" w:hAnsi="Times New Roman" w:cs="Times New Roman"/>
-          <w:lang w:val="es-DO"/>
-        </w:rPr>
-        <w:t xml:space="preserve"> limita las ganancias máximas</w:t>
-      </w:r>
-      <w:r>
-        <w:rPr>
-          <w:rFonts w:ascii="Times New Roman" w:eastAsia="Times New Roman" w:hAnsi="Times New Roman" w:cs="Times New Roman"/>
-          <w:lang w:val="es-DO"/>
-        </w:rPr>
-        <w:t>.</w:t>
+        <w:t>El componente secuencial inherente del back tracking limita las ganancias máximas.</w:t>
       </w:r>
     </w:p>
     <w:p>
@@ -3715,14 +3652,7 @@
           <w:rFonts w:ascii="Times New Roman" w:eastAsia="Times New Roman" w:hAnsi="Times New Roman" w:cs="Times New Roman"/>
           <w:lang w:val="es-DO"/>
         </w:rPr>
-        <w:t xml:space="preserve"> </w:t>
-      </w:r>
-      <w:r>
-        <w:rPr>
-          <w:rFonts w:ascii="Times New Roman" w:eastAsia="Times New Roman" w:hAnsi="Times New Roman" w:cs="Times New Roman"/>
-          <w:lang w:val="es-DO"/>
-        </w:rPr>
-        <w:t>Mientras más aumente el número de hilos, crear, planificar y sincronizar tareas supera lo que es la ganancia del procesamiento paralelo.</w:t>
+        <w:t xml:space="preserve"> Mientras más aumente el número de hilos, crear, planificar y sincronizar tareas supera lo que es la ganancia del procesamiento paralelo.</w:t>
       </w:r>
     </w:p>
     <w:p>
@@ -3743,35 +3673,7 @@
           <w:rFonts w:ascii="Times New Roman" w:eastAsia="Times New Roman" w:hAnsi="Times New Roman" w:cs="Times New Roman"/>
           <w:lang w:val="es-DO"/>
         </w:rPr>
-        <w:t>Para el Blocksize de 8, a</w:t>
-      </w:r>
-      <w:r>
-        <w:rPr>
-          <w:rFonts w:ascii="Times New Roman" w:eastAsia="Times New Roman" w:hAnsi="Times New Roman" w:cs="Times New Roman"/>
-          <w:lang w:val="es-DO"/>
-        </w:rPr>
-        <w:t xml:space="preserve">unque presenta tiempos </w:t>
-      </w:r>
-      <w:r>
-        <w:rPr>
-          <w:rFonts w:ascii="Times New Roman" w:eastAsia="Times New Roman" w:hAnsi="Times New Roman" w:cs="Times New Roman"/>
-          <w:lang w:val="es-DO"/>
-        </w:rPr>
-        <w:t xml:space="preserve">mayores entre 10 a 12 ms, </w:t>
-      </w:r>
-      <w:r>
-        <w:rPr>
-          <w:rFonts w:ascii="Times New Roman" w:eastAsia="Times New Roman" w:hAnsi="Times New Roman" w:cs="Times New Roman"/>
-          <w:lang w:val="es-DO"/>
-        </w:rPr>
-        <w:t xml:space="preserve">la mejora paralela es </w:t>
-      </w:r>
-      <w:r>
-        <w:rPr>
-          <w:rFonts w:ascii="Times New Roman" w:eastAsia="Times New Roman" w:hAnsi="Times New Roman" w:cs="Times New Roman"/>
-          <w:lang w:val="es-DO"/>
-        </w:rPr>
-        <w:t>superficial, sugiriendo así que el trabajo realizado en los hilos no es suficiente</w:t>
+        <w:t>Para el Blocksize de 8, aunque presenta tiempos mayores entre 10 a 12 ms, la mejora paralela es superficial, sugiriendo así que el trabajo realizado en los hilos no es suficiente</w:t>
       </w:r>
       <w:r>
         <w:rPr>

</xml_diff>

<commit_message>
Documentación de benchmarks Co-authored-by-branderBaez
</commit_message>
<xml_diff>
--- a/docs/Documentación.docx
+++ b/docs/Documentación.docx
@@ -1,6 +1,6 @@
 
 <file path=word/document.xml><?xml version="1.0" encoding="utf-8"?>
-<w:document xmlns:wpc="http://schemas.microsoft.com/office/word/2010/wordprocessingCanvas" xmlns:cx="http://schemas.microsoft.com/office/drawing/2014/chartex" xmlns:cx1="http://schemas.microsoft.com/office/drawing/2015/9/8/chartex" xmlns:cx2="http://schemas.microsoft.com/office/drawing/2015/10/21/chartex" xmlns:cx3="http://schemas.microsoft.com/office/drawing/2016/5/9/chartex" xmlns:cx4="http://schemas.microsoft.com/office/drawing/2016/5/10/chartex" xmlns:cx5="http://schemas.microsoft.com/office/drawing/2016/5/11/chartex" xmlns:cx6="http://schemas.microsoft.com/office/drawing/2016/5/12/chartex" xmlns:cx7="http://schemas.microsoft.com/office/drawing/2016/5/13/chartex" xmlns:cx8="http://schemas.microsoft.com/office/drawing/2016/5/14/chartex" xmlns:mc="http://schemas.openxmlformats.org/markup-compatibility/2006" xmlns:aink="http://schemas.microsoft.com/office/drawing/2016/ink" xmlns:am3d="http://schemas.microsoft.com/office/drawing/2017/model3d" xmlns:o="urn:schemas-microsoft-com:office:office" xmlns:oel="http://schemas.microsoft.com/office/2019/extlst" xmlns:r="http://schemas.openxmlformats.org/officeDocument/2006/relationships" xmlns:m="http://schemas.openxmlformats.org/officeDocument/2006/math" xmlns:v="urn:schemas-microsoft-com:vml" xmlns:wp14="http://schemas.microsoft.com/office/word/2010/wordprocessingDrawing" xmlns:wp="http://schemas.openxmlformats.org/drawingml/2006/wordprocessingDrawing" xmlns:w10="urn:schemas-microsoft-com:office:word" xmlns:w="http://schemas.openxmlformats.org/wordprocessingml/2006/main" xmlns:w14="http://schemas.microsoft.com/office/word/2010/wordml" xmlns:w15="http://schemas.microsoft.com/office/word/2012/wordml" xmlns:w16cex="http://schemas.microsoft.com/office/word/2018/wordml/cex" xmlns:w16cid="http://schemas.microsoft.com/office/word/2016/wordml/cid" xmlns:w16="http://schemas.microsoft.com/office/word/2018/wordml" xmlns:w16sdtdh="http://schemas.microsoft.com/office/word/2020/wordml/sdtdatahash" xmlns:w16se="http://schemas.microsoft.com/office/word/2015/wordml/symex" xmlns:wpg="http://schemas.microsoft.com/office/word/2010/wordprocessingGroup" xmlns:wpi="http://schemas.microsoft.com/office/word/2010/wordprocessingInk" xmlns:wne="http://schemas.microsoft.com/office/word/2006/wordml" xmlns:wps="http://schemas.microsoft.com/office/word/2010/wordprocessingShape" mc:Ignorable="w14 w15 w16se w16cid w16 w16cex w16sdtdh wp14">
+<w:document xmlns:wpc="http://schemas.microsoft.com/office/word/2010/wordprocessingCanvas" xmlns:cx="http://schemas.microsoft.com/office/drawing/2014/chartex" xmlns:cx1="http://schemas.microsoft.com/office/drawing/2015/9/8/chartex" xmlns:cx2="http://schemas.microsoft.com/office/drawing/2015/10/21/chartex" xmlns:cx3="http://schemas.microsoft.com/office/drawing/2016/5/9/chartex" xmlns:cx4="http://schemas.microsoft.com/office/drawing/2016/5/10/chartex" xmlns:cx5="http://schemas.microsoft.com/office/drawing/2016/5/11/chartex" xmlns:cx6="http://schemas.microsoft.com/office/drawing/2016/5/12/chartex" xmlns:cx7="http://schemas.microsoft.com/office/drawing/2016/5/13/chartex" xmlns:cx8="http://schemas.microsoft.com/office/drawing/2016/5/14/chartex" xmlns:mc="http://schemas.openxmlformats.org/markup-compatibility/2006" xmlns:aink="http://schemas.microsoft.com/office/drawing/2016/ink" xmlns:am3d="http://schemas.microsoft.com/office/drawing/2017/model3d" xmlns:o="urn:schemas-microsoft-com:office:office" xmlns:oel="http://schemas.microsoft.com/office/2019/extlst" xmlns:r="http://schemas.openxmlformats.org/officeDocument/2006/relationships" xmlns:m="http://schemas.openxmlformats.org/officeDocument/2006/math" xmlns:v="urn:schemas-microsoft-com:vml" xmlns:wp14="http://schemas.microsoft.com/office/word/2010/wordprocessingDrawing" xmlns:wp="http://schemas.openxmlformats.org/drawingml/2006/wordprocessingDrawing" xmlns:w10="urn:schemas-microsoft-com:office:word" xmlns:w="http://schemas.openxmlformats.org/wordprocessingml/2006/main" xmlns:w14="http://schemas.microsoft.com/office/word/2010/wordml" xmlns:w15="http://schemas.microsoft.com/office/word/2012/wordml" xmlns:w16cex="http://schemas.microsoft.com/office/word/2018/wordml/cex" xmlns:w16cid="http://schemas.microsoft.com/office/word/2016/wordml/cid" xmlns:w16="http://schemas.microsoft.com/office/word/2018/wordml" xmlns:w16du="http://schemas.microsoft.com/office/word/2023/wordml/word16du" xmlns:w16sdtdh="http://schemas.microsoft.com/office/word/2020/wordml/sdtdatahash" xmlns:w16sdtfl="http://schemas.microsoft.com/office/word/2024/wordml/sdtformatlock" xmlns:w16se="http://schemas.microsoft.com/office/word/2015/wordml/symex" xmlns:wpg="http://schemas.microsoft.com/office/word/2010/wordprocessingGroup" xmlns:wpi="http://schemas.microsoft.com/office/word/2010/wordprocessingInk" xmlns:wne="http://schemas.microsoft.com/office/word/2006/wordml" xmlns:wps="http://schemas.microsoft.com/office/word/2010/wordprocessingShape" mc:Ignorable="w14 w15 w16se w16cid w16 w16cex w16sdtdh w16sdtfl w16du wp14">
   <w:body>
     <w:p/>
     <w:p/>
@@ -450,7 +450,7 @@
     </w:p>
     <w:p>
       <w:pPr>
-        <w:pStyle w:val="Ttulo1"/>
+        <w:pStyle w:val="Heading1"/>
         <w:rPr>
           <w:rFonts w:ascii="Times New Roman" w:eastAsia="Times New Roman" w:hAnsi="Times New Roman" w:cs="Times New Roman"/>
           <w:b/>
@@ -544,7 +544,7 @@
     </w:p>
     <w:p>
       <w:pPr>
-        <w:pStyle w:val="Ttulo3"/>
+        <w:pStyle w:val="Heading3"/>
         <w:spacing w:before="240" w:after="240" w:line="257" w:lineRule="auto"/>
         <w:rPr>
           <w:rFonts w:ascii="Times New Roman" w:eastAsia="Times New Roman" w:hAnsi="Times New Roman" w:cs="Times New Roman"/>
@@ -583,7 +583,7 @@
     </w:p>
     <w:p>
       <w:pPr>
-        <w:pStyle w:val="Ttulo3"/>
+        <w:pStyle w:val="Heading3"/>
         <w:spacing w:before="240" w:after="240" w:line="257" w:lineRule="auto"/>
         <w:rPr>
           <w:rFonts w:ascii="Times New Roman" w:eastAsia="Times New Roman" w:hAnsi="Times New Roman" w:cs="Times New Roman"/>
@@ -608,7 +608,7 @@
     </w:p>
     <w:p>
       <w:pPr>
-        <w:pStyle w:val="Prrafodelista"/>
+        <w:pStyle w:val="ListParagraph"/>
         <w:numPr>
           <w:ilvl w:val="0"/>
           <w:numId w:val="9"/>
@@ -641,7 +641,7 @@
     </w:p>
     <w:p>
       <w:pPr>
-        <w:pStyle w:val="Prrafodelista"/>
+        <w:pStyle w:val="ListParagraph"/>
         <w:numPr>
           <w:ilvl w:val="0"/>
           <w:numId w:val="9"/>
@@ -660,7 +660,7 @@
     </w:p>
     <w:p>
       <w:pPr>
-        <w:pStyle w:val="Prrafodelista"/>
+        <w:pStyle w:val="ListParagraph"/>
         <w:numPr>
           <w:ilvl w:val="0"/>
           <w:numId w:val="9"/>
@@ -679,7 +679,7 @@
     </w:p>
     <w:p>
       <w:pPr>
-        <w:pStyle w:val="Prrafodelista"/>
+        <w:pStyle w:val="ListParagraph"/>
         <w:numPr>
           <w:ilvl w:val="0"/>
           <w:numId w:val="9"/>
@@ -698,7 +698,7 @@
     </w:p>
     <w:p>
       <w:pPr>
-        <w:pStyle w:val="Prrafodelista"/>
+        <w:pStyle w:val="ListParagraph"/>
         <w:numPr>
           <w:ilvl w:val="0"/>
           <w:numId w:val="9"/>
@@ -731,7 +731,7 @@
     </w:p>
     <w:p>
       <w:pPr>
-        <w:pStyle w:val="Ttulo1"/>
+        <w:pStyle w:val="Heading1"/>
         <w:spacing w:before="322" w:after="322"/>
         <w:rPr>
           <w:rFonts w:ascii="Times New Roman" w:eastAsia="Times New Roman" w:hAnsi="Times New Roman" w:cs="Times New Roman"/>
@@ -756,7 +756,7 @@
     </w:p>
     <w:p>
       <w:pPr>
-        <w:pStyle w:val="Ttulo3"/>
+        <w:pStyle w:val="Heading3"/>
         <w:spacing w:before="281" w:after="281"/>
         <w:rPr>
           <w:rFonts w:ascii="Times New Roman" w:eastAsia="Times New Roman" w:hAnsi="Times New Roman" w:cs="Times New Roman"/>
@@ -806,7 +806,7 @@
     </w:p>
     <w:p>
       <w:pPr>
-        <w:pStyle w:val="Ttulo3"/>
+        <w:pStyle w:val="Heading3"/>
         <w:spacing w:before="281" w:after="281"/>
         <w:rPr>
           <w:rFonts w:ascii="Times New Roman" w:eastAsia="Times New Roman" w:hAnsi="Times New Roman" w:cs="Times New Roman"/>
@@ -849,7 +849,7 @@
     </w:p>
     <w:p>
       <w:pPr>
-        <w:pStyle w:val="Ttulo3"/>
+        <w:pStyle w:val="Heading3"/>
         <w:spacing w:before="281" w:after="281"/>
         <w:rPr>
           <w:rFonts w:ascii="Times New Roman" w:eastAsia="Times New Roman" w:hAnsi="Times New Roman" w:cs="Times New Roman"/>
@@ -964,7 +964,7 @@
     </w:p>
     <w:p>
       <w:pPr>
-        <w:pStyle w:val="Prrafodelista"/>
+        <w:pStyle w:val="ListParagraph"/>
         <w:numPr>
           <w:ilvl w:val="0"/>
           <w:numId w:val="7"/>
@@ -983,7 +983,7 @@
     </w:p>
     <w:p>
       <w:pPr>
-        <w:pStyle w:val="Prrafodelista"/>
+        <w:pStyle w:val="ListParagraph"/>
         <w:numPr>
           <w:ilvl w:val="0"/>
           <w:numId w:val="7"/>
@@ -1010,7 +1010,7 @@
     </w:p>
     <w:p>
       <w:pPr>
-        <w:pStyle w:val="Prrafodelista"/>
+        <w:pStyle w:val="ListParagraph"/>
         <w:numPr>
           <w:ilvl w:val="0"/>
           <w:numId w:val="11"/>
@@ -1029,7 +1029,7 @@
     </w:p>
     <w:p>
       <w:pPr>
-        <w:pStyle w:val="Prrafodelista"/>
+        <w:pStyle w:val="ListParagraph"/>
         <w:numPr>
           <w:ilvl w:val="0"/>
           <w:numId w:val="11"/>
@@ -1048,7 +1048,7 @@
     </w:p>
     <w:p>
       <w:pPr>
-        <w:pStyle w:val="Prrafodelista"/>
+        <w:pStyle w:val="ListParagraph"/>
         <w:numPr>
           <w:ilvl w:val="0"/>
           <w:numId w:val="11"/>
@@ -1096,7 +1096,7 @@
     </w:p>
     <w:p>
       <w:pPr>
-        <w:pStyle w:val="Prrafodelista"/>
+        <w:pStyle w:val="ListParagraph"/>
         <w:numPr>
           <w:ilvl w:val="0"/>
           <w:numId w:val="10"/>
@@ -1115,7 +1115,7 @@
     </w:p>
     <w:p>
       <w:pPr>
-        <w:pStyle w:val="Prrafodelista"/>
+        <w:pStyle w:val="ListParagraph"/>
         <w:numPr>
           <w:ilvl w:val="0"/>
           <w:numId w:val="10"/>
@@ -1148,7 +1148,7 @@
     </w:p>
     <w:p>
       <w:pPr>
-        <w:pStyle w:val="Prrafodelista"/>
+        <w:pStyle w:val="ListParagraph"/>
         <w:numPr>
           <w:ilvl w:val="0"/>
           <w:numId w:val="10"/>
@@ -1167,7 +1167,7 @@
     </w:p>
     <w:p>
       <w:pPr>
-        <w:pStyle w:val="Prrafodelista"/>
+        <w:pStyle w:val="ListParagraph"/>
         <w:numPr>
           <w:ilvl w:val="0"/>
           <w:numId w:val="10"/>
@@ -1266,7 +1266,7 @@
     </w:p>
     <w:p>
       <w:pPr>
-        <w:pStyle w:val="Prrafodelista"/>
+        <w:pStyle w:val="ListParagraph"/>
         <w:numPr>
           <w:ilvl w:val="0"/>
           <w:numId w:val="12"/>
@@ -1285,7 +1285,7 @@
     </w:p>
     <w:p>
       <w:pPr>
-        <w:pStyle w:val="Prrafodelista"/>
+        <w:pStyle w:val="ListParagraph"/>
         <w:numPr>
           <w:ilvl w:val="0"/>
           <w:numId w:val="12"/>
@@ -1304,7 +1304,7 @@
     </w:p>
     <w:p>
       <w:pPr>
-        <w:pStyle w:val="Prrafodelista"/>
+        <w:pStyle w:val="ListParagraph"/>
         <w:numPr>
           <w:ilvl w:val="0"/>
           <w:numId w:val="12"/>
@@ -1323,7 +1323,7 @@
     </w:p>
     <w:p>
       <w:pPr>
-        <w:pStyle w:val="Prrafodelista"/>
+        <w:pStyle w:val="ListParagraph"/>
         <w:numPr>
           <w:ilvl w:val="0"/>
           <w:numId w:val="12"/>
@@ -1352,7 +1352,7 @@
     </w:p>
     <w:p>
       <w:pPr>
-        <w:pStyle w:val="Prrafodelista"/>
+        <w:pStyle w:val="ListParagraph"/>
         <w:numPr>
           <w:ilvl w:val="0"/>
           <w:numId w:val="13"/>
@@ -1371,7 +1371,7 @@
     </w:p>
     <w:p>
       <w:pPr>
-        <w:pStyle w:val="Prrafodelista"/>
+        <w:pStyle w:val="ListParagraph"/>
         <w:numPr>
           <w:ilvl w:val="0"/>
           <w:numId w:val="13"/>
@@ -1390,7 +1390,7 @@
     </w:p>
     <w:p>
       <w:pPr>
-        <w:pStyle w:val="Prrafodelista"/>
+        <w:pStyle w:val="ListParagraph"/>
         <w:numPr>
           <w:ilvl w:val="0"/>
           <w:numId w:val="13"/>
@@ -1464,7 +1464,7 @@
     </w:p>
     <w:p>
       <w:pPr>
-        <w:pStyle w:val="Prrafodelista"/>
+        <w:pStyle w:val="ListParagraph"/>
         <w:numPr>
           <w:ilvl w:val="0"/>
           <w:numId w:val="4"/>
@@ -1483,7 +1483,7 @@
     </w:p>
     <w:p>
       <w:pPr>
-        <w:pStyle w:val="Prrafodelista"/>
+        <w:pStyle w:val="ListParagraph"/>
         <w:numPr>
           <w:ilvl w:val="0"/>
           <w:numId w:val="4"/>
@@ -1502,7 +1502,7 @@
     </w:p>
     <w:p>
       <w:pPr>
-        <w:pStyle w:val="Prrafodelista"/>
+        <w:pStyle w:val="ListParagraph"/>
         <w:numPr>
           <w:ilvl w:val="0"/>
           <w:numId w:val="4"/>
@@ -1561,7 +1561,7 @@
     </w:p>
     <w:p>
       <w:pPr>
-        <w:pStyle w:val="Prrafodelista"/>
+        <w:pStyle w:val="ListParagraph"/>
         <w:numPr>
           <w:ilvl w:val="0"/>
           <w:numId w:val="5"/>
@@ -1580,7 +1580,7 @@
     </w:p>
     <w:p>
       <w:pPr>
-        <w:pStyle w:val="Prrafodelista"/>
+        <w:pStyle w:val="ListParagraph"/>
         <w:numPr>
           <w:ilvl w:val="0"/>
           <w:numId w:val="5"/>
@@ -1645,7 +1645,7 @@
     </w:p>
     <w:p>
       <w:pPr>
-        <w:pStyle w:val="Prrafodelista"/>
+        <w:pStyle w:val="ListParagraph"/>
         <w:numPr>
           <w:ilvl w:val="0"/>
           <w:numId w:val="8"/>
@@ -1664,7 +1664,7 @@
     </w:p>
     <w:p>
       <w:pPr>
-        <w:pStyle w:val="Prrafodelista"/>
+        <w:pStyle w:val="ListParagraph"/>
         <w:numPr>
           <w:ilvl w:val="0"/>
           <w:numId w:val="8"/>
@@ -1683,7 +1683,7 @@
     </w:p>
     <w:p>
       <w:pPr>
-        <w:pStyle w:val="Prrafodelista"/>
+        <w:pStyle w:val="ListParagraph"/>
         <w:numPr>
           <w:ilvl w:val="0"/>
           <w:numId w:val="8"/>
@@ -1703,7 +1703,7 @@
     </w:p>
     <w:p>
       <w:pPr>
-        <w:pStyle w:val="Prrafodelista"/>
+        <w:pStyle w:val="ListParagraph"/>
         <w:numPr>
           <w:ilvl w:val="0"/>
           <w:numId w:val="8"/>
@@ -1722,7 +1722,7 @@
     </w:p>
     <w:p>
       <w:pPr>
-        <w:pStyle w:val="Prrafodelista"/>
+        <w:pStyle w:val="ListParagraph"/>
         <w:numPr>
           <w:ilvl w:val="0"/>
           <w:numId w:val="8"/>
@@ -1792,7 +1792,7 @@
     </w:p>
     <w:p>
       <w:pPr>
-        <w:pStyle w:val="Prrafodelista"/>
+        <w:pStyle w:val="ListParagraph"/>
         <w:numPr>
           <w:ilvl w:val="0"/>
           <w:numId w:val="6"/>
@@ -1811,7 +1811,7 @@
     </w:p>
     <w:p>
       <w:pPr>
-        <w:pStyle w:val="Prrafodelista"/>
+        <w:pStyle w:val="ListParagraph"/>
         <w:numPr>
           <w:ilvl w:val="0"/>
           <w:numId w:val="6"/>
@@ -1830,7 +1830,7 @@
     </w:p>
     <w:p>
       <w:pPr>
-        <w:pStyle w:val="Prrafodelista"/>
+        <w:pStyle w:val="ListParagraph"/>
         <w:numPr>
           <w:ilvl w:val="0"/>
           <w:numId w:val="6"/>
@@ -1849,7 +1849,7 @@
     </w:p>
     <w:p>
       <w:pPr>
-        <w:pStyle w:val="Prrafodelista"/>
+        <w:pStyle w:val="ListParagraph"/>
         <w:numPr>
           <w:ilvl w:val="0"/>
           <w:numId w:val="6"/>
@@ -1868,7 +1868,7 @@
     </w:p>
     <w:p>
       <w:pPr>
-        <w:pStyle w:val="Prrafodelista"/>
+        <w:pStyle w:val="ListParagraph"/>
         <w:numPr>
           <w:ilvl w:val="0"/>
           <w:numId w:val="6"/>
@@ -3513,7 +3513,7 @@
     </w:p>
     <w:p>
       <w:pPr>
-        <w:pStyle w:val="Prrafodelista"/>
+        <w:pStyle w:val="ListParagraph"/>
         <w:numPr>
           <w:ilvl w:val="0"/>
           <w:numId w:val="14"/>
@@ -3534,7 +3534,7 @@
     </w:p>
     <w:p>
       <w:pPr>
-        <w:pStyle w:val="Prrafodelista"/>
+        <w:pStyle w:val="ListParagraph"/>
         <w:numPr>
           <w:ilvl w:val="0"/>
           <w:numId w:val="14"/>
@@ -3555,7 +3555,7 @@
     </w:p>
     <w:p>
       <w:pPr>
-        <w:pStyle w:val="Prrafodelista"/>
+        <w:pStyle w:val="ListParagraph"/>
         <w:numPr>
           <w:ilvl w:val="0"/>
           <w:numId w:val="14"/>
@@ -3748,7 +3748,7 @@
     </w:p>
     <w:p>
       <w:pPr>
-        <w:pStyle w:val="Prrafodelista"/>
+        <w:pStyle w:val="ListParagraph"/>
         <w:numPr>
           <w:ilvl w:val="0"/>
           <w:numId w:val="15"/>
@@ -3770,7 +3770,7 @@
     </w:p>
     <w:p>
       <w:pPr>
-        <w:pStyle w:val="Prrafodelista"/>
+        <w:pStyle w:val="ListParagraph"/>
         <w:numPr>
           <w:ilvl w:val="0"/>
           <w:numId w:val="15"/>
@@ -3792,7 +3792,7 @@
     </w:p>
     <w:p>
       <w:pPr>
-        <w:pStyle w:val="Prrafodelista"/>
+        <w:pStyle w:val="ListParagraph"/>
         <w:numPr>
           <w:ilvl w:val="1"/>
           <w:numId w:val="15"/>
@@ -3814,7 +3814,7 @@
     </w:p>
     <w:p>
       <w:pPr>
-        <w:pStyle w:val="Prrafodelista"/>
+        <w:pStyle w:val="ListParagraph"/>
         <w:numPr>
           <w:ilvl w:val="1"/>
           <w:numId w:val="15"/>
@@ -3992,7 +3992,7 @@
     </w:p>
     <w:p>
       <w:pPr>
-        <w:pStyle w:val="Prrafodelista"/>
+        <w:pStyle w:val="ListParagraph"/>
         <w:numPr>
           <w:ilvl w:val="0"/>
           <w:numId w:val="16"/>
@@ -4013,7 +4013,7 @@
     </w:p>
     <w:p>
       <w:pPr>
-        <w:pStyle w:val="Prrafodelista"/>
+        <w:pStyle w:val="ListParagraph"/>
         <w:numPr>
           <w:ilvl w:val="0"/>
           <w:numId w:val="16"/>
@@ -4224,7 +4224,7 @@
     </w:p>
     <w:p>
       <w:pPr>
-        <w:pStyle w:val="Prrafodelista"/>
+        <w:pStyle w:val="ListParagraph"/>
         <w:numPr>
           <w:ilvl w:val="0"/>
           <w:numId w:val="17"/>
@@ -4282,7 +4282,7 @@
     </w:p>
     <w:p>
       <w:pPr>
-        <w:pStyle w:val="Prrafodelista"/>
+        <w:pStyle w:val="ListParagraph"/>
         <w:numPr>
           <w:ilvl w:val="0"/>
           <w:numId w:val="17"/>
@@ -4358,7 +4358,7 @@
     </w:p>
     <w:p>
       <w:pPr>
-        <w:pStyle w:val="Prrafodelista"/>
+        <w:pStyle w:val="ListParagraph"/>
         <w:numPr>
           <w:ilvl w:val="0"/>
           <w:numId w:val="17"/>
@@ -4446,7 +4446,7 @@
     </w:p>
     <w:p>
       <w:pPr>
-        <w:pStyle w:val="Prrafodelista"/>
+        <w:pStyle w:val="ListParagraph"/>
         <w:numPr>
           <w:ilvl w:val="0"/>
           <w:numId w:val="18"/>
@@ -4467,7 +4467,7 @@
     </w:p>
     <w:p>
       <w:pPr>
-        <w:pStyle w:val="Prrafodelista"/>
+        <w:pStyle w:val="ListParagraph"/>
         <w:numPr>
           <w:ilvl w:val="0"/>
           <w:numId w:val="18"/>
@@ -4511,7 +4511,7 @@
     </w:p>
     <w:p>
       <w:pPr>
-        <w:pStyle w:val="Prrafodelista"/>
+        <w:pStyle w:val="ListParagraph"/>
         <w:numPr>
           <w:ilvl w:val="0"/>
           <w:numId w:val="18"/>
@@ -4532,7 +4532,7 @@
     </w:p>
     <w:p>
       <w:pPr>
-        <w:pStyle w:val="Prrafodelista"/>
+        <w:pStyle w:val="ListParagraph"/>
         <w:numPr>
           <w:ilvl w:val="0"/>
           <w:numId w:val="18"/>
@@ -4562,7 +4562,7 @@
     </w:p>
     <w:p>
       <w:pPr>
-        <w:pStyle w:val="Prrafodelista"/>
+        <w:pStyle w:val="ListParagraph"/>
         <w:numPr>
           <w:ilvl w:val="0"/>
           <w:numId w:val="18"/>
@@ -4675,7 +4675,7 @@
     </w:p>
     <w:p>
       <w:pPr>
-        <w:pStyle w:val="Prrafodelista"/>
+        <w:pStyle w:val="ListParagraph"/>
         <w:numPr>
           <w:ilvl w:val="0"/>
           <w:numId w:val="21"/>
@@ -4696,7 +4696,7 @@
     </w:p>
     <w:p>
       <w:pPr>
-        <w:pStyle w:val="Prrafodelista"/>
+        <w:pStyle w:val="ListParagraph"/>
         <w:numPr>
           <w:ilvl w:val="0"/>
           <w:numId w:val="21"/>
@@ -4771,7 +4771,7 @@
     </w:p>
     <w:p>
       <w:pPr>
-        <w:pStyle w:val="Prrafodelista"/>
+        <w:pStyle w:val="ListParagraph"/>
         <w:numPr>
           <w:ilvl w:val="0"/>
           <w:numId w:val="19"/>
@@ -4792,7 +4792,7 @@
     </w:p>
     <w:p>
       <w:pPr>
-        <w:pStyle w:val="Prrafodelista"/>
+        <w:pStyle w:val="ListParagraph"/>
         <w:numPr>
           <w:ilvl w:val="0"/>
           <w:numId w:val="19"/>
@@ -4813,7 +4813,7 @@
     </w:p>
     <w:p>
       <w:pPr>
-        <w:pStyle w:val="Prrafodelista"/>
+        <w:pStyle w:val="ListParagraph"/>
         <w:numPr>
           <w:ilvl w:val="0"/>
           <w:numId w:val="19"/>
@@ -4874,7 +4874,7 @@
     </w:p>
     <w:p>
       <w:pPr>
-        <w:pStyle w:val="Prrafodelista"/>
+        <w:pStyle w:val="ListParagraph"/>
         <w:numPr>
           <w:ilvl w:val="0"/>
           <w:numId w:val="20"/>
@@ -4895,7 +4895,7 @@
     </w:p>
     <w:p>
       <w:pPr>
-        <w:pStyle w:val="Prrafodelista"/>
+        <w:pStyle w:val="ListParagraph"/>
         <w:numPr>
           <w:ilvl w:val="0"/>
           <w:numId w:val="20"/>
@@ -4925,7 +4925,7 @@
     </w:p>
     <w:p>
       <w:pPr>
-        <w:pStyle w:val="Prrafodelista"/>
+        <w:pStyle w:val="ListParagraph"/>
         <w:numPr>
           <w:ilvl w:val="0"/>
           <w:numId w:val="20"/>
@@ -4986,7 +4986,7 @@
     </w:p>
     <w:p>
       <w:pPr>
-        <w:pStyle w:val="Prrafodelista"/>
+        <w:pStyle w:val="ListParagraph"/>
         <w:numPr>
           <w:ilvl w:val="0"/>
           <w:numId w:val="22"/>
@@ -5007,7 +5007,7 @@
     </w:p>
     <w:p>
       <w:pPr>
-        <w:pStyle w:val="Prrafodelista"/>
+        <w:pStyle w:val="ListParagraph"/>
         <w:numPr>
           <w:ilvl w:val="0"/>
           <w:numId w:val="22"/>
@@ -5056,7 +5056,7 @@
     </w:p>
     <w:p>
       <w:pPr>
-        <w:pStyle w:val="Prrafodelista"/>
+        <w:pStyle w:val="ListParagraph"/>
         <w:numPr>
           <w:ilvl w:val="0"/>
           <w:numId w:val="23"/>
@@ -5076,7 +5076,7 @@
     </w:p>
     <w:p>
       <w:pPr>
-        <w:pStyle w:val="Prrafodelista"/>
+        <w:pStyle w:val="ListParagraph"/>
         <w:numPr>
           <w:ilvl w:val="0"/>
           <w:numId w:val="23"/>
@@ -5123,7 +5123,7 @@
     </w:p>
     <w:p>
       <w:pPr>
-        <w:pStyle w:val="Prrafodelista"/>
+        <w:pStyle w:val="ListParagraph"/>
         <w:numPr>
           <w:ilvl w:val="0"/>
           <w:numId w:val="24"/>
@@ -5143,7 +5143,7 @@
     </w:p>
     <w:p>
       <w:pPr>
-        <w:pStyle w:val="Prrafodelista"/>
+        <w:pStyle w:val="ListParagraph"/>
         <w:numPr>
           <w:ilvl w:val="0"/>
           <w:numId w:val="24"/>
@@ -5163,7 +5163,7 @@
     </w:p>
     <w:p>
       <w:pPr>
-        <w:pStyle w:val="Prrafodelista"/>
+        <w:pStyle w:val="ListParagraph"/>
         <w:numPr>
           <w:ilvl w:val="0"/>
           <w:numId w:val="24"/>
@@ -5308,25 +5308,14 @@
       <w:pPr>
         <w:spacing w:after="0"/>
       </w:pPr>
-      <w:proofErr w:type="spellStart"/>
-      <w:r>
-        <w:rPr>
-          <w:rFonts w:ascii="Times New Roman" w:eastAsia="Times New Roman" w:hAnsi="Times New Roman" w:cs="Times New Roman"/>
-          <w:b/>
-          <w:bCs/>
-          <w:lang w:val="es-DO"/>
-        </w:rPr>
-        <w:t>Brander</w:t>
-      </w:r>
-      <w:proofErr w:type="spellEnd"/>
-      <w:r>
-        <w:rPr>
-          <w:rFonts w:ascii="Times New Roman" w:eastAsia="Times New Roman" w:hAnsi="Times New Roman" w:cs="Times New Roman"/>
-          <w:b/>
-          <w:bCs/>
-          <w:lang w:val="es-DO"/>
-        </w:rPr>
-        <w:t xml:space="preserve"> </w:t>
+      <w:r>
+        <w:rPr>
+          <w:rFonts w:ascii="Times New Roman" w:eastAsia="Times New Roman" w:hAnsi="Times New Roman" w:cs="Times New Roman"/>
+          <w:b/>
+          <w:bCs/>
+          <w:lang w:val="es-DO"/>
+        </w:rPr>
+        <w:t xml:space="preserve">Brander </w:t>
       </w:r>
       <w:proofErr w:type="spellStart"/>
       <w:r>
@@ -6338,7 +6327,7 @@
     </w:p>
     <w:p>
       <w:pPr>
-        <w:pStyle w:val="Prrafodelista"/>
+        <w:pStyle w:val="ListParagraph"/>
         <w:numPr>
           <w:ilvl w:val="0"/>
           <w:numId w:val="1"/>
@@ -6375,7 +6364,7 @@
     </w:p>
     <w:p>
       <w:pPr>
-        <w:pStyle w:val="Prrafodelista"/>
+        <w:pStyle w:val="ListParagraph"/>
         <w:numPr>
           <w:ilvl w:val="0"/>
           <w:numId w:val="1"/>
@@ -6412,7 +6401,7 @@
     </w:p>
     <w:p>
       <w:pPr>
-        <w:pStyle w:val="Prrafodelista"/>
+        <w:pStyle w:val="ListParagraph"/>
         <w:numPr>
           <w:ilvl w:val="0"/>
           <w:numId w:val="1"/>
@@ -6433,7 +6422,7 @@
     </w:p>
     <w:p>
       <w:pPr>
-        <w:pStyle w:val="Prrafodelista"/>
+        <w:pStyle w:val="ListParagraph"/>
         <w:numPr>
           <w:ilvl w:val="0"/>
           <w:numId w:val="1"/>
@@ -6470,7 +6459,7 @@
     </w:p>
     <w:p>
       <w:pPr>
-        <w:pStyle w:val="Prrafodelista"/>
+        <w:pStyle w:val="ListParagraph"/>
         <w:numPr>
           <w:ilvl w:val="0"/>
           <w:numId w:val="1"/>
@@ -6531,7 +6520,7 @@
       <w:hyperlink r:id="rId10">
         <w:r>
           <w:rPr>
-            <w:rStyle w:val="Hipervnculo"/>
+            <w:rStyle w:val="Hyperlink"/>
             <w:rFonts w:ascii="Times New Roman" w:eastAsia="Times New Roman" w:hAnsi="Times New Roman" w:cs="Times New Roman"/>
             <w:sz w:val="27"/>
             <w:szCs w:val="27"/>
@@ -6558,7 +6547,7 @@
       <w:hyperlink r:id="rId11">
         <w:r>
           <w:rPr>
-            <w:rStyle w:val="Hipervnculo"/>
+            <w:rStyle w:val="Hyperlink"/>
             <w:rFonts w:ascii="Times New Roman" w:eastAsia="Times New Roman" w:hAnsi="Times New Roman" w:cs="Times New Roman"/>
             <w:sz w:val="27"/>
             <w:szCs w:val="27"/>
@@ -6605,7 +6594,7 @@
       <w:hyperlink r:id="rId12">
         <w:r>
           <w:rPr>
-            <w:rStyle w:val="Hipervnculo"/>
+            <w:rStyle w:val="Hyperlink"/>
             <w:rFonts w:ascii="Times New Roman" w:eastAsia="Times New Roman" w:hAnsi="Times New Roman" w:cs="Times New Roman"/>
             <w:sz w:val="27"/>
             <w:szCs w:val="27"/>
@@ -6672,7 +6661,7 @@
     </w:p>
     <w:p>
       <w:pPr>
-        <w:pStyle w:val="Prrafodelista"/>
+        <w:pStyle w:val="ListParagraph"/>
         <w:numPr>
           <w:ilvl w:val="0"/>
           <w:numId w:val="3"/>
@@ -6709,7 +6698,7 @@
     </w:p>
     <w:p>
       <w:pPr>
-        <w:pStyle w:val="Prrafodelista"/>
+        <w:pStyle w:val="ListParagraph"/>
         <w:numPr>
           <w:ilvl w:val="0"/>
           <w:numId w:val="3"/>
@@ -6783,7 +6772,7 @@
     </w:p>
     <w:p>
       <w:pPr>
-        <w:pStyle w:val="Prrafodelista"/>
+        <w:pStyle w:val="ListParagraph"/>
         <w:spacing w:after="0"/>
       </w:pPr>
       <w:r>
@@ -6835,7 +6824,7 @@
     </w:p>
     <w:p>
       <w:pPr>
-        <w:pStyle w:val="Prrafodelista"/>
+        <w:pStyle w:val="ListParagraph"/>
         <w:numPr>
           <w:ilvl w:val="0"/>
           <w:numId w:val="3"/>
@@ -6951,7 +6940,7 @@
     </w:p>
     <w:p>
       <w:pPr>
-        <w:pStyle w:val="Prrafodelista"/>
+        <w:pStyle w:val="ListParagraph"/>
         <w:spacing w:after="0"/>
       </w:pPr>
       <w:r>
@@ -7048,7 +7037,7 @@
     </w:p>
     <w:p>
       <w:pPr>
-        <w:pStyle w:val="Prrafodelista"/>
+        <w:pStyle w:val="ListParagraph"/>
         <w:spacing w:after="0"/>
         <w:rPr>
           <w:rFonts w:ascii="Times New Roman" w:eastAsia="Times New Roman" w:hAnsi="Times New Roman" w:cs="Times New Roman"/>
@@ -7146,6 +7135,1209 @@
       <w:pPr>
         <w:spacing w:after="0"/>
         <w:rPr>
+          <w:rFonts w:ascii="Times New Roman" w:hAnsi="Times New Roman" w:cs="Times New Roman"/>
+          <w:b/>
+          <w:bCs/>
+          <w:lang w:val="es-DO"/>
+        </w:rPr>
+      </w:pPr>
+      <w:r>
+        <w:rPr>
+          <w:rFonts w:ascii="Times New Roman" w:hAnsi="Times New Roman" w:cs="Times New Roman"/>
+          <w:b/>
+          <w:bCs/>
+        </w:rPr>
+        <w:t>Manual de ejecución</w:t>
+      </w:r>
+      <w:r>
+        <w:rPr>
+          <w:rFonts w:ascii="Times New Roman" w:hAnsi="Times New Roman" w:cs="Times New Roman"/>
+          <w:b/>
+          <w:bCs/>
+          <w:lang w:val="es-DO"/>
+        </w:rPr>
+        <w:t xml:space="preserve"> para el </w:t>
+      </w:r>
+      <w:proofErr w:type="spellStart"/>
+      <w:r>
+        <w:rPr>
+          <w:rFonts w:ascii="Times New Roman" w:hAnsi="Times New Roman" w:cs="Times New Roman"/>
+          <w:b/>
+          <w:bCs/>
+          <w:lang w:val="es-DO"/>
+        </w:rPr>
+        <w:t>benchmark</w:t>
+      </w:r>
+      <w:proofErr w:type="spellEnd"/>
+    </w:p>
+    <w:p>
+      <w:pPr>
+        <w:pStyle w:val="ListParagraph"/>
+        <w:numPr>
+          <w:ilvl w:val="0"/>
+          <w:numId w:val="42"/>
+        </w:numPr>
+        <w:spacing w:after="0"/>
+        <w:rPr>
+          <w:rFonts w:ascii="Times New Roman" w:hAnsi="Times New Roman" w:cs="Times New Roman"/>
+          <w:b/>
+          <w:bCs/>
+          <w:lang w:val="es-DO"/>
+        </w:rPr>
+      </w:pPr>
+      <w:r>
+        <w:rPr>
+          <w:rFonts w:ascii="Times New Roman" w:hAnsi="Times New Roman" w:cs="Times New Roman"/>
+          <w:lang w:val="es-DO"/>
+        </w:rPr>
+        <w:t>Abrimos el repositorio de manera completa y nos situamos en la carpeta “</w:t>
+      </w:r>
+      <w:proofErr w:type="spellStart"/>
+      <w:r>
+        <w:rPr>
+          <w:rFonts w:ascii="Times New Roman" w:hAnsi="Times New Roman" w:cs="Times New Roman"/>
+          <w:lang w:val="es-DO"/>
+        </w:rPr>
+        <w:t>metrics</w:t>
+      </w:r>
+      <w:proofErr w:type="spellEnd"/>
+      <w:r>
+        <w:rPr>
+          <w:rFonts w:ascii="Times New Roman" w:hAnsi="Times New Roman" w:cs="Times New Roman"/>
+          <w:lang w:val="es-DO"/>
+        </w:rPr>
+        <w:t>”</w:t>
+      </w:r>
+    </w:p>
+    <w:p>
+      <w:pPr>
+        <w:pStyle w:val="ListParagraph"/>
+        <w:numPr>
+          <w:ilvl w:val="0"/>
+          <w:numId w:val="42"/>
+        </w:numPr>
+        <w:spacing w:after="0"/>
+        <w:rPr>
+          <w:rFonts w:ascii="Times New Roman" w:hAnsi="Times New Roman" w:cs="Times New Roman"/>
+          <w:b/>
+          <w:bCs/>
+          <w:lang w:val="es-DO"/>
+        </w:rPr>
+      </w:pPr>
+      <w:r>
+        <w:rPr>
+          <w:rFonts w:ascii="Times New Roman" w:hAnsi="Times New Roman" w:cs="Times New Roman"/>
+          <w:lang w:val="es-DO"/>
+        </w:rPr>
+        <w:t xml:space="preserve">Dentro de esta carpeta se </w:t>
+      </w:r>
+      <w:proofErr w:type="spellStart"/>
+      <w:r>
+        <w:rPr>
+          <w:rFonts w:ascii="Times New Roman" w:hAnsi="Times New Roman" w:cs="Times New Roman"/>
+          <w:lang w:val="es-DO"/>
+        </w:rPr>
+        <w:t>encontrán</w:t>
+      </w:r>
+      <w:proofErr w:type="spellEnd"/>
+      <w:r>
+        <w:rPr>
+          <w:rFonts w:ascii="Times New Roman" w:hAnsi="Times New Roman" w:cs="Times New Roman"/>
+          <w:lang w:val="es-DO"/>
+        </w:rPr>
+        <w:t xml:space="preserve"> los siguientes archivos:</w:t>
+      </w:r>
+    </w:p>
+    <w:p>
+      <w:pPr>
+        <w:spacing w:after="0"/>
+        <w:ind w:left="408"/>
+        <w:jc w:val="center"/>
+        <w:rPr>
+          <w:b/>
+          <w:bCs/>
+          <w:lang w:val="es-DO"/>
+        </w:rPr>
+      </w:pPr>
+      <w:r>
+        <w:rPr>
+          <w:lang w:val="es-DO"/>
+        </w:rPr>
+        <w:br/>
+      </w:r>
+      <w:r>
+        <w:rPr>
+          <w:lang w:val="es-DO"/>
+        </w:rPr>
+        <w:drawing>
+          <wp:inline distT="0" distB="0" distL="0" distR="0" wp14:anchorId="6904D9F0" wp14:editId="7A29B89B">
+            <wp:extent cx="3429479" cy="2076740"/>
+            <wp:effectExtent l="0" t="0" r="0" b="0"/>
+            <wp:docPr id="1249490856" name="Picture 1"/>
+            <wp:cNvGraphicFramePr>
+              <a:graphicFrameLocks xmlns:a="http://schemas.openxmlformats.org/drawingml/2006/main" noChangeAspect="1"/>
+            </wp:cNvGraphicFramePr>
+            <a:graphic xmlns:a="http://schemas.openxmlformats.org/drawingml/2006/main">
+              <a:graphicData uri="http://schemas.openxmlformats.org/drawingml/2006/picture">
+                <pic:pic xmlns:pic="http://schemas.openxmlformats.org/drawingml/2006/picture">
+                  <pic:nvPicPr>
+                    <pic:cNvPr id="1249490856" name=""/>
+                    <pic:cNvPicPr/>
+                  </pic:nvPicPr>
+                  <pic:blipFill>
+                    <a:blip r:embed="rId16"/>
+                    <a:stretch>
+                      <a:fillRect/>
+                    </a:stretch>
+                  </pic:blipFill>
+                  <pic:spPr>
+                    <a:xfrm>
+                      <a:off x="0" y="0"/>
+                      <a:ext cx="3429479" cy="2076740"/>
+                    </a:xfrm>
+                    <a:prstGeom prst="rect">
+                      <a:avLst/>
+                    </a:prstGeom>
+                  </pic:spPr>
+                </pic:pic>
+              </a:graphicData>
+            </a:graphic>
+          </wp:inline>
+        </w:drawing>
+      </w:r>
+    </w:p>
+    <w:p>
+      <w:pPr>
+        <w:spacing w:after="0"/>
+        <w:ind w:left="408"/>
+        <w:jc w:val="center"/>
+        <w:rPr>
+          <w:b/>
+          <w:bCs/>
+          <w:lang w:val="es-DO"/>
+        </w:rPr>
+      </w:pPr>
+    </w:p>
+    <w:p>
+      <w:pPr>
+        <w:pStyle w:val="ListParagraph"/>
+        <w:numPr>
+          <w:ilvl w:val="0"/>
+          <w:numId w:val="43"/>
+        </w:numPr>
+        <w:spacing w:after="0"/>
+        <w:jc w:val="both"/>
+        <w:rPr>
+          <w:rFonts w:ascii="Times New Roman" w:hAnsi="Times New Roman" w:cs="Times New Roman"/>
+          <w:b/>
+          <w:bCs/>
+          <w:lang w:val="es-DO"/>
+        </w:rPr>
+      </w:pPr>
+      <w:r>
+        <w:rPr>
+          <w:rFonts w:ascii="Times New Roman" w:hAnsi="Times New Roman" w:cs="Times New Roman"/>
+          <w:lang w:val="es-DO"/>
+        </w:rPr>
+        <w:t>Los archivos que nos interesan son “</w:t>
+      </w:r>
+      <w:proofErr w:type="spellStart"/>
+      <w:r>
+        <w:rPr>
+          <w:rFonts w:ascii="Times New Roman" w:hAnsi="Times New Roman" w:cs="Times New Roman"/>
+          <w:lang w:val="es-DO"/>
+        </w:rPr>
+        <w:t>Benchmarks.cs</w:t>
+      </w:r>
+      <w:proofErr w:type="spellEnd"/>
+      <w:r>
+        <w:rPr>
+          <w:rFonts w:ascii="Times New Roman" w:hAnsi="Times New Roman" w:cs="Times New Roman"/>
+          <w:lang w:val="es-DO"/>
+        </w:rPr>
+        <w:t xml:space="preserve">” y </w:t>
+      </w:r>
+      <w:proofErr w:type="spellStart"/>
+      <w:r>
+        <w:rPr>
+          <w:rFonts w:ascii="Times New Roman" w:hAnsi="Times New Roman" w:cs="Times New Roman"/>
+          <w:lang w:val="es-DO"/>
+        </w:rPr>
+        <w:t>PerformanceMetrics.cs</w:t>
+      </w:r>
+      <w:proofErr w:type="spellEnd"/>
+      <w:r>
+        <w:rPr>
+          <w:rFonts w:ascii="Times New Roman" w:hAnsi="Times New Roman" w:cs="Times New Roman"/>
+          <w:lang w:val="es-DO"/>
+        </w:rPr>
+        <w:t>”, ya explicaré que hace cada uno:</w:t>
+      </w:r>
+    </w:p>
+    <w:p>
+      <w:pPr>
+        <w:pStyle w:val="ListParagraph"/>
+        <w:numPr>
+          <w:ilvl w:val="1"/>
+          <w:numId w:val="43"/>
+        </w:numPr>
+        <w:spacing w:after="0"/>
+        <w:jc w:val="both"/>
+        <w:rPr>
+          <w:rFonts w:ascii="Times New Roman" w:hAnsi="Times New Roman" w:cs="Times New Roman"/>
+          <w:b/>
+          <w:bCs/>
+          <w:lang w:val="es-DO"/>
+        </w:rPr>
+      </w:pPr>
+      <w:proofErr w:type="spellStart"/>
+      <w:r>
+        <w:rPr>
+          <w:rFonts w:ascii="Times New Roman" w:hAnsi="Times New Roman" w:cs="Times New Roman"/>
+          <w:b/>
+          <w:bCs/>
+          <w:lang w:val="es-DO"/>
+        </w:rPr>
+        <w:t>Benchmark.cs</w:t>
+      </w:r>
+      <w:proofErr w:type="spellEnd"/>
+      <w:r>
+        <w:rPr>
+          <w:rFonts w:ascii="Times New Roman" w:hAnsi="Times New Roman" w:cs="Times New Roman"/>
+          <w:b/>
+          <w:bCs/>
+          <w:lang w:val="es-DO"/>
+        </w:rPr>
+        <w:t>:</w:t>
+      </w:r>
+      <w:r>
+        <w:rPr>
+          <w:rFonts w:ascii="Times New Roman" w:hAnsi="Times New Roman" w:cs="Times New Roman"/>
+          <w:lang w:val="es-DO"/>
+        </w:rPr>
+        <w:t xml:space="preserve"> Nos permite generar gráficos 3D utilizando la librería </w:t>
+      </w:r>
+      <w:proofErr w:type="spellStart"/>
+      <w:r>
+        <w:rPr>
+          <w:rFonts w:ascii="Times New Roman" w:hAnsi="Times New Roman" w:cs="Times New Roman"/>
+          <w:lang w:val="es-DO"/>
+        </w:rPr>
+        <w:t>plotly</w:t>
+      </w:r>
+      <w:proofErr w:type="spellEnd"/>
+      <w:r>
+        <w:rPr>
+          <w:rFonts w:ascii="Times New Roman" w:hAnsi="Times New Roman" w:cs="Times New Roman"/>
+          <w:lang w:val="es-DO"/>
+        </w:rPr>
+        <w:t>, para tener una representación gráfica del proceso de nuestro proyecto, dicho gráfico calcula el tiempo de ejecución (Eje Z) en relación con los hilos (Y) y el blocksize (Eje X). Vale recalcar que se generan diferentes gráficos con diferentes porcentajes de celdas removidas, en este caso se muestra el de un 30% de celdas removidas.</w:t>
+      </w:r>
+    </w:p>
+    <w:p>
+      <w:pPr>
+        <w:pStyle w:val="NormalWeb"/>
+        <w:ind w:left="720"/>
+      </w:pPr>
+      <w:r>
+        <w:rPr>
+          <w:noProof/>
+        </w:rPr>
+        <w:lastRenderedPageBreak/>
+        <w:drawing>
+          <wp:inline distT="0" distB="0" distL="0" distR="0" wp14:anchorId="2D9C0C25" wp14:editId="568AA867">
+            <wp:extent cx="5731510" cy="2865755"/>
+            <wp:effectExtent l="0" t="0" r="2540" b="0"/>
+            <wp:docPr id="2093012874" name="Picture 1"/>
+            <wp:cNvGraphicFramePr>
+              <a:graphicFrameLocks xmlns:a="http://schemas.openxmlformats.org/drawingml/2006/main" noChangeAspect="1"/>
+            </wp:cNvGraphicFramePr>
+            <a:graphic xmlns:a="http://schemas.openxmlformats.org/drawingml/2006/main">
+              <a:graphicData uri="http://schemas.openxmlformats.org/drawingml/2006/picture">
+                <pic:pic xmlns:pic="http://schemas.openxmlformats.org/drawingml/2006/picture">
+                  <pic:nvPicPr>
+                    <pic:cNvPr id="0" name="Picture 1"/>
+                    <pic:cNvPicPr>
+                      <a:picLocks noChangeAspect="1" noChangeArrowheads="1"/>
+                    </pic:cNvPicPr>
+                  </pic:nvPicPr>
+                  <pic:blipFill>
+                    <a:blip r:embed="rId17" cstate="print">
+                      <a:extLst>
+                        <a:ext uri="{28A0092B-C50C-407E-A947-70E740481C1C}">
+                          <a14:useLocalDpi xmlns:a14="http://schemas.microsoft.com/office/drawing/2010/main" val="0"/>
+                        </a:ext>
+                      </a:extLst>
+                    </a:blip>
+                    <a:srcRect/>
+                    <a:stretch>
+                      <a:fillRect/>
+                    </a:stretch>
+                  </pic:blipFill>
+                  <pic:spPr bwMode="auto">
+                    <a:xfrm>
+                      <a:off x="0" y="0"/>
+                      <a:ext cx="5731510" cy="2865755"/>
+                    </a:xfrm>
+                    <a:prstGeom prst="rect">
+                      <a:avLst/>
+                    </a:prstGeom>
+                    <a:noFill/>
+                    <a:ln>
+                      <a:noFill/>
+                    </a:ln>
+                  </pic:spPr>
+                </pic:pic>
+              </a:graphicData>
+            </a:graphic>
+          </wp:inline>
+        </w:drawing>
+      </w:r>
+    </w:p>
+    <w:p>
+      <w:pPr>
+        <w:pStyle w:val="NormalWeb"/>
+        <w:numPr>
+          <w:ilvl w:val="0"/>
+          <w:numId w:val="44"/>
+        </w:numPr>
+        <w:rPr>
+          <w:lang w:val="es-DO"/>
+        </w:rPr>
+      </w:pPr>
+      <w:proofErr w:type="spellStart"/>
+      <w:r>
+        <w:rPr>
+          <w:b/>
+          <w:bCs/>
+          <w:lang w:val="es-DO"/>
+        </w:rPr>
+        <w:t>PerformanceMetrics.cs</w:t>
+      </w:r>
+      <w:proofErr w:type="spellEnd"/>
+      <w:r>
+        <w:rPr>
+          <w:b/>
+          <w:bCs/>
+          <w:lang w:val="es-DO"/>
+        </w:rPr>
+        <w:t xml:space="preserve">: </w:t>
+      </w:r>
+      <w:r>
+        <w:rPr>
+          <w:lang w:val="es-DO"/>
+        </w:rPr>
+        <w:t>Muestra las métricas de ejecución con relación al speedup y eficiencia del proyecto, con diferentes blocksize e hilos usados (1 hasta 8).</w:t>
+      </w:r>
+    </w:p>
+    <w:p>
+      <w:pPr>
+        <w:pStyle w:val="ListParagraph"/>
+        <w:numPr>
+          <w:ilvl w:val="0"/>
+          <w:numId w:val="43"/>
+        </w:numPr>
+        <w:spacing w:after="0"/>
+        <w:jc w:val="both"/>
+        <w:rPr>
+          <w:rFonts w:ascii="Times New Roman" w:hAnsi="Times New Roman" w:cs="Times New Roman"/>
+          <w:b/>
+          <w:bCs/>
+          <w:lang w:val="es-DO"/>
+        </w:rPr>
+      </w:pPr>
+      <w:r>
+        <w:rPr>
+          <w:rFonts w:ascii="Times New Roman" w:hAnsi="Times New Roman" w:cs="Times New Roman"/>
+          <w:lang w:val="es-DO"/>
+        </w:rPr>
+        <w:t xml:space="preserve">Dentro de esta carpeta con tu entorno de desarrollo preferido, en este caso utilizo VS </w:t>
+      </w:r>
+      <w:proofErr w:type="spellStart"/>
+      <w:r>
+        <w:rPr>
+          <w:rFonts w:ascii="Times New Roman" w:hAnsi="Times New Roman" w:cs="Times New Roman"/>
+          <w:lang w:val="es-DO"/>
+        </w:rPr>
+        <w:t>Code</w:t>
+      </w:r>
+      <w:proofErr w:type="spellEnd"/>
+      <w:r>
+        <w:rPr>
+          <w:rFonts w:ascii="Times New Roman" w:hAnsi="Times New Roman" w:cs="Times New Roman"/>
+          <w:lang w:val="es-DO"/>
+        </w:rPr>
+        <w:t>, vas al botón de “Terminal” y ejecutas el siguiente comando que te mostrará un menú de opciones:</w:t>
+      </w:r>
+    </w:p>
+    <w:p>
+      <w:pPr>
+        <w:pStyle w:val="ListParagraph"/>
+        <w:spacing w:after="0"/>
+        <w:jc w:val="both"/>
+        <w:rPr>
+          <w:b/>
+          <w:bCs/>
+          <w:lang w:val="es-DO"/>
+        </w:rPr>
+      </w:pPr>
+    </w:p>
+    <w:p>
+      <w:pPr>
+        <w:spacing w:after="0"/>
+        <w:jc w:val="center"/>
+        <w:rPr>
+          <w:b/>
+          <w:bCs/>
+          <w:lang w:val="es-DO"/>
+        </w:rPr>
+      </w:pPr>
+      <w:r>
+        <w:rPr>
+          <w:b/>
+          <w:bCs/>
+          <w:lang w:val="es-DO"/>
+        </w:rPr>
+        <w:drawing>
+          <wp:inline distT="0" distB="0" distL="0" distR="0" wp14:anchorId="206B63C4" wp14:editId="52DF22B4">
+            <wp:extent cx="5731510" cy="1358265"/>
+            <wp:effectExtent l="0" t="0" r="2540" b="0"/>
+            <wp:docPr id="1578216053" name="Picture 1"/>
+            <wp:cNvGraphicFramePr>
+              <a:graphicFrameLocks xmlns:a="http://schemas.openxmlformats.org/drawingml/2006/main" noChangeAspect="1"/>
+            </wp:cNvGraphicFramePr>
+            <a:graphic xmlns:a="http://schemas.openxmlformats.org/drawingml/2006/main">
+              <a:graphicData uri="http://schemas.openxmlformats.org/drawingml/2006/picture">
+                <pic:pic xmlns:pic="http://schemas.openxmlformats.org/drawingml/2006/picture">
+                  <pic:nvPicPr>
+                    <pic:cNvPr id="1578216053" name=""/>
+                    <pic:cNvPicPr/>
+                  </pic:nvPicPr>
+                  <pic:blipFill>
+                    <a:blip r:embed="rId18"/>
+                    <a:stretch>
+                      <a:fillRect/>
+                    </a:stretch>
+                  </pic:blipFill>
+                  <pic:spPr>
+                    <a:xfrm>
+                      <a:off x="0" y="0"/>
+                      <a:ext cx="5731510" cy="1358265"/>
+                    </a:xfrm>
+                    <a:prstGeom prst="rect">
+                      <a:avLst/>
+                    </a:prstGeom>
+                  </pic:spPr>
+                </pic:pic>
+              </a:graphicData>
+            </a:graphic>
+          </wp:inline>
+        </w:drawing>
+      </w:r>
+    </w:p>
+    <w:p>
+      <w:pPr>
+        <w:spacing w:after="0"/>
+        <w:jc w:val="center"/>
+        <w:rPr>
+          <w:b/>
+          <w:bCs/>
+          <w:lang w:val="es-DO"/>
+        </w:rPr>
+      </w:pPr>
+    </w:p>
+    <w:p>
+      <w:pPr>
+        <w:pStyle w:val="ListParagraph"/>
+        <w:numPr>
+          <w:ilvl w:val="0"/>
+          <w:numId w:val="43"/>
+        </w:numPr>
+        <w:spacing w:after="0"/>
+        <w:rPr>
+          <w:rFonts w:ascii="Times New Roman" w:hAnsi="Times New Roman" w:cs="Times New Roman"/>
+          <w:b/>
+          <w:bCs/>
+          <w:lang w:val="es-DO"/>
+        </w:rPr>
+      </w:pPr>
+      <w:r>
+        <w:rPr>
+          <w:rFonts w:ascii="Times New Roman" w:hAnsi="Times New Roman" w:cs="Times New Roman"/>
+          <w:lang w:val="es-DO"/>
+        </w:rPr>
+        <w:t xml:space="preserve">Dependiendo de la opción que escojas el resultado de la terminal será diferente, si eliges la opción 1, te ejecutará el </w:t>
+      </w:r>
+      <w:proofErr w:type="spellStart"/>
+      <w:r>
+        <w:rPr>
+          <w:rFonts w:ascii="Times New Roman" w:hAnsi="Times New Roman" w:cs="Times New Roman"/>
+          <w:lang w:val="es-DO"/>
+        </w:rPr>
+        <w:t>Benchmark</w:t>
+      </w:r>
+      <w:proofErr w:type="spellEnd"/>
+      <w:r>
+        <w:rPr>
+          <w:rFonts w:ascii="Times New Roman" w:hAnsi="Times New Roman" w:cs="Times New Roman"/>
+          <w:lang w:val="es-DO"/>
+        </w:rPr>
+        <w:t xml:space="preserve"> de los gráficos 3D en consola, 2, te ejecutará los análisis de speedup y eficiencia y por último, 3, te ejecutará el código de los gráficos 3D.</w:t>
+      </w:r>
+    </w:p>
+    <w:p>
+      <w:pPr>
+        <w:spacing w:after="0"/>
+        <w:ind w:left="360"/>
+        <w:rPr>
+          <w:b/>
+          <w:bCs/>
+          <w:lang w:val="es-DO"/>
+        </w:rPr>
+      </w:pPr>
+    </w:p>
+    <w:p>
+      <w:pPr>
+        <w:spacing w:after="0"/>
+        <w:ind w:left="360"/>
+        <w:rPr>
+          <w:b/>
+          <w:bCs/>
+          <w:lang w:val="es-DO"/>
+        </w:rPr>
+      </w:pPr>
+    </w:p>
+    <w:p>
+      <w:pPr>
+        <w:spacing w:after="0"/>
+        <w:ind w:left="360"/>
+        <w:rPr>
+          <w:b/>
+          <w:bCs/>
+          <w:lang w:val="es-DO"/>
+        </w:rPr>
+      </w:pPr>
+    </w:p>
+    <w:p>
+      <w:pPr>
+        <w:spacing w:after="0"/>
+        <w:ind w:left="360"/>
+        <w:rPr>
+          <w:b/>
+          <w:bCs/>
+          <w:lang w:val="es-DO"/>
+        </w:rPr>
+      </w:pPr>
+    </w:p>
+    <w:p>
+      <w:pPr>
+        <w:spacing w:after="0"/>
+        <w:ind w:left="360"/>
+        <w:rPr>
+          <w:b/>
+          <w:bCs/>
+          <w:lang w:val="es-DO"/>
+        </w:rPr>
+      </w:pPr>
+    </w:p>
+    <w:p>
+      <w:pPr>
+        <w:spacing w:after="0"/>
+        <w:ind w:left="360"/>
+        <w:rPr>
+          <w:b/>
+          <w:bCs/>
+          <w:lang w:val="es-DO"/>
+        </w:rPr>
+      </w:pPr>
+    </w:p>
+    <w:p>
+      <w:pPr>
+        <w:spacing w:after="0"/>
+        <w:ind w:left="360"/>
+        <w:rPr>
+          <w:b/>
+          <w:bCs/>
+          <w:lang w:val="es-DO"/>
+        </w:rPr>
+      </w:pPr>
+    </w:p>
+    <w:p>
+      <w:pPr>
+        <w:spacing w:after="0"/>
+        <w:ind w:left="360"/>
+        <w:rPr>
+          <w:b/>
+          <w:bCs/>
+          <w:lang w:val="es-DO"/>
+        </w:rPr>
+      </w:pPr>
+    </w:p>
+    <w:p>
+      <w:pPr>
+        <w:spacing w:after="0"/>
+        <w:ind w:left="360"/>
+        <w:rPr>
+          <w:rFonts w:ascii="Times New Roman" w:hAnsi="Times New Roman" w:cs="Times New Roman"/>
+          <w:b/>
+          <w:bCs/>
+          <w:lang w:val="es-DO"/>
+        </w:rPr>
+      </w:pPr>
+      <w:r>
+        <w:rPr>
+          <w:rFonts w:ascii="Times New Roman" w:hAnsi="Times New Roman" w:cs="Times New Roman"/>
+          <w:b/>
+          <w:bCs/>
+          <w:lang w:val="es-DO"/>
+        </w:rPr>
+        <w:lastRenderedPageBreak/>
+        <w:t>Opción 1:</w:t>
+      </w:r>
+    </w:p>
+    <w:p>
+      <w:pPr>
+        <w:spacing w:after="0"/>
+        <w:ind w:left="360"/>
+        <w:rPr>
+          <w:b/>
+          <w:bCs/>
+          <w:lang w:val="es-DO"/>
+        </w:rPr>
+      </w:pPr>
+      <w:r>
+        <w:rPr>
+          <w:b/>
+          <w:bCs/>
+          <w:lang w:val="es-DO"/>
+        </w:rPr>
+        <w:drawing>
+          <wp:inline distT="0" distB="0" distL="0" distR="0" wp14:anchorId="55433EB0" wp14:editId="0FC8C3FA">
+            <wp:extent cx="5731510" cy="3515995"/>
+            <wp:effectExtent l="0" t="0" r="2540" b="8255"/>
+            <wp:docPr id="8931988" name="Picture 1"/>
+            <wp:cNvGraphicFramePr>
+              <a:graphicFrameLocks xmlns:a="http://schemas.openxmlformats.org/drawingml/2006/main" noChangeAspect="1"/>
+            </wp:cNvGraphicFramePr>
+            <a:graphic xmlns:a="http://schemas.openxmlformats.org/drawingml/2006/main">
+              <a:graphicData uri="http://schemas.openxmlformats.org/drawingml/2006/picture">
+                <pic:pic xmlns:pic="http://schemas.openxmlformats.org/drawingml/2006/picture">
+                  <pic:nvPicPr>
+                    <pic:cNvPr id="8931988" name=""/>
+                    <pic:cNvPicPr/>
+                  </pic:nvPicPr>
+                  <pic:blipFill>
+                    <a:blip r:embed="rId19"/>
+                    <a:stretch>
+                      <a:fillRect/>
+                    </a:stretch>
+                  </pic:blipFill>
+                  <pic:spPr>
+                    <a:xfrm>
+                      <a:off x="0" y="0"/>
+                      <a:ext cx="5731510" cy="3515995"/>
+                    </a:xfrm>
+                    <a:prstGeom prst="rect">
+                      <a:avLst/>
+                    </a:prstGeom>
+                  </pic:spPr>
+                </pic:pic>
+              </a:graphicData>
+            </a:graphic>
+          </wp:inline>
+        </w:drawing>
+      </w:r>
+    </w:p>
+    <w:p>
+      <w:pPr>
+        <w:spacing w:after="0"/>
+        <w:ind w:left="360"/>
+        <w:rPr>
+          <w:b/>
+          <w:bCs/>
+          <w:lang w:val="es-DO"/>
+        </w:rPr>
+      </w:pPr>
+    </w:p>
+    <w:p>
+      <w:pPr>
+        <w:spacing w:after="0"/>
+        <w:ind w:left="360"/>
+        <w:rPr>
+          <w:rFonts w:ascii="Times New Roman" w:hAnsi="Times New Roman" w:cs="Times New Roman"/>
+          <w:b/>
+          <w:bCs/>
+          <w:lang w:val="es-DO"/>
+        </w:rPr>
+      </w:pPr>
+      <w:r>
+        <w:rPr>
+          <w:rFonts w:ascii="Times New Roman" w:hAnsi="Times New Roman" w:cs="Times New Roman"/>
+          <w:b/>
+          <w:bCs/>
+          <w:lang w:val="es-DO"/>
+        </w:rPr>
+        <w:t>Opción 2:</w:t>
+      </w:r>
+    </w:p>
+    <w:p>
+      <w:pPr>
+        <w:spacing w:after="0"/>
+        <w:ind w:left="360"/>
+        <w:rPr>
+          <w:b/>
+          <w:bCs/>
+          <w:lang w:val="es-DO"/>
+        </w:rPr>
+      </w:pPr>
+      <w:r>
+        <w:rPr>
+          <w:b/>
+          <w:bCs/>
+          <w:lang w:val="es-DO"/>
+        </w:rPr>
+        <w:drawing>
+          <wp:inline distT="0" distB="0" distL="0" distR="0" wp14:anchorId="2412FFB9" wp14:editId="07E93500">
+            <wp:extent cx="5731510" cy="2522855"/>
+            <wp:effectExtent l="0" t="0" r="2540" b="0"/>
+            <wp:docPr id="1316902074" name="Picture 1"/>
+            <wp:cNvGraphicFramePr>
+              <a:graphicFrameLocks xmlns:a="http://schemas.openxmlformats.org/drawingml/2006/main" noChangeAspect="1"/>
+            </wp:cNvGraphicFramePr>
+            <a:graphic xmlns:a="http://schemas.openxmlformats.org/drawingml/2006/main">
+              <a:graphicData uri="http://schemas.openxmlformats.org/drawingml/2006/picture">
+                <pic:pic xmlns:pic="http://schemas.openxmlformats.org/drawingml/2006/picture">
+                  <pic:nvPicPr>
+                    <pic:cNvPr id="1316902074" name=""/>
+                    <pic:cNvPicPr/>
+                  </pic:nvPicPr>
+                  <pic:blipFill>
+                    <a:blip r:embed="rId20"/>
+                    <a:stretch>
+                      <a:fillRect/>
+                    </a:stretch>
+                  </pic:blipFill>
+                  <pic:spPr>
+                    <a:xfrm>
+                      <a:off x="0" y="0"/>
+                      <a:ext cx="5731510" cy="2522855"/>
+                    </a:xfrm>
+                    <a:prstGeom prst="rect">
+                      <a:avLst/>
+                    </a:prstGeom>
+                  </pic:spPr>
+                </pic:pic>
+              </a:graphicData>
+            </a:graphic>
+          </wp:inline>
+        </w:drawing>
+      </w:r>
+    </w:p>
+    <w:p>
+      <w:pPr>
+        <w:spacing w:after="0"/>
+        <w:ind w:left="360"/>
+        <w:rPr>
+          <w:b/>
+          <w:bCs/>
+          <w:lang w:val="es-DO"/>
+        </w:rPr>
+      </w:pPr>
+    </w:p>
+    <w:p>
+      <w:pPr>
+        <w:spacing w:after="0"/>
+        <w:ind w:left="360"/>
+        <w:rPr>
+          <w:rFonts w:ascii="Times New Roman" w:hAnsi="Times New Roman" w:cs="Times New Roman"/>
+          <w:b/>
+          <w:bCs/>
+          <w:lang w:val="es-DO"/>
+        </w:rPr>
+      </w:pPr>
+      <w:proofErr w:type="spellStart"/>
+      <w:r>
+        <w:rPr>
+          <w:rFonts w:ascii="Times New Roman" w:hAnsi="Times New Roman" w:cs="Times New Roman"/>
+          <w:b/>
+          <w:bCs/>
+          <w:lang w:val="es-DO"/>
+        </w:rPr>
+        <w:t>Htmls</w:t>
+      </w:r>
+      <w:proofErr w:type="spellEnd"/>
+      <w:r>
+        <w:rPr>
+          <w:rFonts w:ascii="Times New Roman" w:hAnsi="Times New Roman" w:cs="Times New Roman"/>
+          <w:b/>
+          <w:bCs/>
+          <w:lang w:val="es-DO"/>
+        </w:rPr>
+        <w:t xml:space="preserve"> almacenados en la carpeta “</w:t>
+      </w:r>
+      <w:proofErr w:type="spellStart"/>
+      <w:r>
+        <w:rPr>
+          <w:rFonts w:ascii="Times New Roman" w:hAnsi="Times New Roman" w:cs="Times New Roman"/>
+          <w:b/>
+          <w:bCs/>
+          <w:lang w:val="es-DO"/>
+        </w:rPr>
+        <w:t>performance_metrics_output</w:t>
+      </w:r>
+      <w:proofErr w:type="spellEnd"/>
+      <w:r>
+        <w:rPr>
+          <w:rFonts w:ascii="Times New Roman" w:hAnsi="Times New Roman" w:cs="Times New Roman"/>
+          <w:b/>
+          <w:bCs/>
+          <w:lang w:val="es-DO"/>
+        </w:rPr>
+        <w:t>”:</w:t>
+      </w:r>
+    </w:p>
+    <w:p>
+      <w:pPr>
+        <w:spacing w:after="0"/>
+        <w:ind w:left="360"/>
+        <w:rPr>
+          <w:b/>
+          <w:bCs/>
+          <w:lang w:val="es-DO"/>
+        </w:rPr>
+      </w:pPr>
+      <w:r>
+        <w:rPr>
+          <w:b/>
+          <w:bCs/>
+          <w:lang w:val="es-DO"/>
+        </w:rPr>
+        <w:drawing>
+          <wp:inline distT="0" distB="0" distL="0" distR="0" wp14:anchorId="18A2FDD8" wp14:editId="3FF10DD4">
+            <wp:extent cx="5731510" cy="1227455"/>
+            <wp:effectExtent l="0" t="0" r="2540" b="0"/>
+            <wp:docPr id="97033030" name="Picture 1"/>
+            <wp:cNvGraphicFramePr>
+              <a:graphicFrameLocks xmlns:a="http://schemas.openxmlformats.org/drawingml/2006/main" noChangeAspect="1"/>
+            </wp:cNvGraphicFramePr>
+            <a:graphic xmlns:a="http://schemas.openxmlformats.org/drawingml/2006/main">
+              <a:graphicData uri="http://schemas.openxmlformats.org/drawingml/2006/picture">
+                <pic:pic xmlns:pic="http://schemas.openxmlformats.org/drawingml/2006/picture">
+                  <pic:nvPicPr>
+                    <pic:cNvPr id="97033030" name=""/>
+                    <pic:cNvPicPr/>
+                  </pic:nvPicPr>
+                  <pic:blipFill>
+                    <a:blip r:embed="rId21"/>
+                    <a:stretch>
+                      <a:fillRect/>
+                    </a:stretch>
+                  </pic:blipFill>
+                  <pic:spPr>
+                    <a:xfrm>
+                      <a:off x="0" y="0"/>
+                      <a:ext cx="5731510" cy="1227455"/>
+                    </a:xfrm>
+                    <a:prstGeom prst="rect">
+                      <a:avLst/>
+                    </a:prstGeom>
+                  </pic:spPr>
+                </pic:pic>
+              </a:graphicData>
+            </a:graphic>
+          </wp:inline>
+        </w:drawing>
+      </w:r>
+    </w:p>
+    <w:p>
+      <w:pPr>
+        <w:spacing w:after="0"/>
+        <w:ind w:left="360"/>
+        <w:rPr>
+          <w:b/>
+          <w:bCs/>
+          <w:lang w:val="es-DO"/>
+        </w:rPr>
+      </w:pPr>
+    </w:p>
+    <w:p>
+      <w:pPr>
+        <w:spacing w:after="0"/>
+        <w:ind w:left="360"/>
+        <w:rPr>
+          <w:b/>
+          <w:bCs/>
+          <w:lang w:val="es-DO"/>
+        </w:rPr>
+      </w:pPr>
+    </w:p>
+    <w:p>
+      <w:pPr>
+        <w:spacing w:after="0"/>
+        <w:ind w:left="360"/>
+        <w:rPr>
+          <w:rFonts w:ascii="Times New Roman" w:hAnsi="Times New Roman" w:cs="Times New Roman"/>
+          <w:b/>
+          <w:bCs/>
+          <w:lang w:val="es-DO"/>
+        </w:rPr>
+      </w:pPr>
+      <w:r>
+        <w:rPr>
+          <w:rFonts w:ascii="Times New Roman" w:hAnsi="Times New Roman" w:cs="Times New Roman"/>
+          <w:b/>
+          <w:bCs/>
+          <w:lang w:val="es-DO"/>
+        </w:rPr>
+        <w:lastRenderedPageBreak/>
+        <w:t>Opción 3:</w:t>
+      </w:r>
+    </w:p>
+    <w:p>
+      <w:pPr>
+        <w:spacing w:after="0"/>
+        <w:ind w:left="360"/>
+        <w:rPr>
+          <w:b/>
+          <w:bCs/>
+          <w:lang w:val="es-DO"/>
+        </w:rPr>
+      </w:pPr>
+      <w:r>
+        <w:rPr>
+          <w:b/>
+          <w:bCs/>
+          <w:lang w:val="es-DO"/>
+        </w:rPr>
+        <w:drawing>
+          <wp:inline distT="0" distB="0" distL="0" distR="0" wp14:anchorId="1DAC4700" wp14:editId="752C7B53">
+            <wp:extent cx="5731510" cy="4705985"/>
+            <wp:effectExtent l="0" t="0" r="2540" b="0"/>
+            <wp:docPr id="1035615540" name="Picture 1"/>
+            <wp:cNvGraphicFramePr>
+              <a:graphicFrameLocks xmlns:a="http://schemas.openxmlformats.org/drawingml/2006/main" noChangeAspect="1"/>
+            </wp:cNvGraphicFramePr>
+            <a:graphic xmlns:a="http://schemas.openxmlformats.org/drawingml/2006/main">
+              <a:graphicData uri="http://schemas.openxmlformats.org/drawingml/2006/picture">
+                <pic:pic xmlns:pic="http://schemas.openxmlformats.org/drawingml/2006/picture">
+                  <pic:nvPicPr>
+                    <pic:cNvPr id="1035615540" name=""/>
+                    <pic:cNvPicPr/>
+                  </pic:nvPicPr>
+                  <pic:blipFill>
+                    <a:blip r:embed="rId22"/>
+                    <a:stretch>
+                      <a:fillRect/>
+                    </a:stretch>
+                  </pic:blipFill>
+                  <pic:spPr>
+                    <a:xfrm>
+                      <a:off x="0" y="0"/>
+                      <a:ext cx="5731510" cy="4705985"/>
+                    </a:xfrm>
+                    <a:prstGeom prst="rect">
+                      <a:avLst/>
+                    </a:prstGeom>
+                  </pic:spPr>
+                </pic:pic>
+              </a:graphicData>
+            </a:graphic>
+          </wp:inline>
+        </w:drawing>
+      </w:r>
+    </w:p>
+    <w:p>
+      <w:pPr>
+        <w:spacing w:after="0"/>
+        <w:ind w:left="360"/>
+        <w:rPr>
+          <w:b/>
+          <w:bCs/>
+          <w:lang w:val="es-DO"/>
+        </w:rPr>
+      </w:pPr>
+    </w:p>
+    <w:p>
+      <w:pPr>
+        <w:spacing w:after="0"/>
+        <w:ind w:left="360"/>
+        <w:rPr>
+          <w:rFonts w:ascii="Times New Roman" w:hAnsi="Times New Roman" w:cs="Times New Roman"/>
+          <w:b/>
+          <w:bCs/>
+          <w:lang w:val="es-DO"/>
+        </w:rPr>
+      </w:pPr>
+      <w:r>
+        <w:rPr>
+          <w:rFonts w:ascii="Times New Roman" w:hAnsi="Times New Roman" w:cs="Times New Roman"/>
+          <w:b/>
+          <w:bCs/>
+          <w:lang w:val="es-DO"/>
+        </w:rPr>
+        <w:t>Gráficos 3D almacenados en la carpeta “</w:t>
+      </w:r>
+      <w:proofErr w:type="spellStart"/>
+      <w:r>
+        <w:rPr>
+          <w:rFonts w:ascii="Times New Roman" w:hAnsi="Times New Roman" w:cs="Times New Roman"/>
+          <w:b/>
+          <w:bCs/>
+          <w:lang w:val="es-DO"/>
+        </w:rPr>
+        <w:t>sudoku_bench_output_htmls</w:t>
+      </w:r>
+      <w:proofErr w:type="spellEnd"/>
+      <w:r>
+        <w:rPr>
+          <w:rFonts w:ascii="Times New Roman" w:hAnsi="Times New Roman" w:cs="Times New Roman"/>
+          <w:b/>
+          <w:bCs/>
+          <w:lang w:val="es-DO"/>
+        </w:rPr>
+        <w:t>”:</w:t>
+      </w:r>
+    </w:p>
+    <w:p>
+      <w:pPr>
+        <w:spacing w:after="0"/>
+        <w:ind w:left="360"/>
+        <w:rPr>
+          <w:b/>
+          <w:bCs/>
+          <w:lang w:val="es-DO"/>
+        </w:rPr>
+      </w:pPr>
+      <w:r>
+        <w:rPr>
+          <w:b/>
+          <w:bCs/>
+          <w:lang w:val="es-DO"/>
+        </w:rPr>
+        <w:drawing>
+          <wp:inline distT="0" distB="0" distL="0" distR="0" wp14:anchorId="4684256C" wp14:editId="569C8D41">
+            <wp:extent cx="5731510" cy="2442210"/>
+            <wp:effectExtent l="0" t="0" r="2540" b="0"/>
+            <wp:docPr id="762123369" name="Picture 1"/>
+            <wp:cNvGraphicFramePr>
+              <a:graphicFrameLocks xmlns:a="http://schemas.openxmlformats.org/drawingml/2006/main" noChangeAspect="1"/>
+            </wp:cNvGraphicFramePr>
+            <a:graphic xmlns:a="http://schemas.openxmlformats.org/drawingml/2006/main">
+              <a:graphicData uri="http://schemas.openxmlformats.org/drawingml/2006/picture">
+                <pic:pic xmlns:pic="http://schemas.openxmlformats.org/drawingml/2006/picture">
+                  <pic:nvPicPr>
+                    <pic:cNvPr id="762123369" name=""/>
+                    <pic:cNvPicPr/>
+                  </pic:nvPicPr>
+                  <pic:blipFill>
+                    <a:blip r:embed="rId23"/>
+                    <a:stretch>
+                      <a:fillRect/>
+                    </a:stretch>
+                  </pic:blipFill>
+                  <pic:spPr>
+                    <a:xfrm>
+                      <a:off x="0" y="0"/>
+                      <a:ext cx="5731510" cy="2442210"/>
+                    </a:xfrm>
+                    <a:prstGeom prst="rect">
+                      <a:avLst/>
+                    </a:prstGeom>
+                  </pic:spPr>
+                </pic:pic>
+              </a:graphicData>
+            </a:graphic>
+          </wp:inline>
+        </w:drawing>
+      </w:r>
+    </w:p>
+    <w:p>
+      <w:pPr>
+        <w:spacing w:after="0"/>
+        <w:ind w:left="360"/>
+        <w:jc w:val="center"/>
+        <w:rPr>
+          <w:rFonts w:ascii="Times New Roman" w:hAnsi="Times New Roman" w:cs="Times New Roman"/>
+          <w:b/>
+          <w:bCs/>
+          <w:lang w:val="es-DO"/>
+        </w:rPr>
+      </w:pPr>
+      <w:r>
+        <w:rPr>
+          <w:rFonts w:ascii="Times New Roman" w:hAnsi="Times New Roman" w:cs="Times New Roman"/>
+          <w:b/>
+          <w:bCs/>
+          <w:lang w:val="es-DO"/>
+        </w:rPr>
+        <w:t xml:space="preserve">(Nota: Con la implementación de </w:t>
+      </w:r>
+      <w:proofErr w:type="spellStart"/>
+      <w:r>
+        <w:rPr>
+          <w:rFonts w:ascii="Times New Roman" w:hAnsi="Times New Roman" w:cs="Times New Roman"/>
+          <w:b/>
+          <w:bCs/>
+          <w:lang w:val="es-DO"/>
+        </w:rPr>
+        <w:t>plotly</w:t>
+      </w:r>
+      <w:proofErr w:type="spellEnd"/>
+      <w:r>
+        <w:rPr>
+          <w:rFonts w:ascii="Times New Roman" w:hAnsi="Times New Roman" w:cs="Times New Roman"/>
+          <w:b/>
+          <w:bCs/>
+          <w:lang w:val="es-DO"/>
+        </w:rPr>
+        <w:t xml:space="preserve"> puedes generar imágenes en los HTML)</w:t>
+      </w:r>
+    </w:p>
+    <w:p>
+      <w:pPr>
+        <w:spacing w:after="0"/>
+        <w:ind w:left="360"/>
+        <w:jc w:val="center"/>
+        <w:rPr>
+          <w:b/>
+          <w:bCs/>
+          <w:lang w:val="es-DO"/>
+        </w:rPr>
+      </w:pPr>
+    </w:p>
+    <w:p>
+      <w:pPr>
+        <w:spacing w:after="0"/>
+        <w:rPr>
+          <w:lang w:val="es-DO"/>
+        </w:rPr>
+      </w:pPr>
+    </w:p>
+    <w:p>
+      <w:pPr>
+        <w:spacing w:after="0"/>
+        <w:rPr>
+          <w:lang w:val="es-DO"/>
+        </w:rPr>
+      </w:pPr>
+    </w:p>
+    <w:p>
+      <w:pPr>
+        <w:spacing w:after="0"/>
+        <w:rPr>
+          <w:lang w:val="es-DO"/>
+        </w:rPr>
+      </w:pPr>
+    </w:p>
+    <w:p>
+      <w:pPr>
+        <w:spacing w:after="0"/>
+      </w:pPr>
+    </w:p>
+    <w:p>
+      <w:pPr>
+        <w:spacing w:after="0"/>
+        <w:rPr>
           <w:rFonts w:ascii="Times New Roman" w:eastAsia="Times New Roman" w:hAnsi="Times New Roman" w:cs="Times New Roman"/>
           <w:lang w:val="es-DO"/>
         </w:rPr>
@@ -7160,7 +8352,7 @@
     </w:p>
     <w:p>
       <w:pPr>
-        <w:pStyle w:val="Prrafodelista"/>
+        <w:pStyle w:val="ListParagraph"/>
         <w:numPr>
           <w:ilvl w:val="0"/>
           <w:numId w:val="2"/>
@@ -7262,7 +8454,7 @@
 </file>
 
 <file path=word/numbering.xml><?xml version="1.0" encoding="utf-8"?>
-<w:numbering xmlns:wpc="http://schemas.microsoft.com/office/word/2010/wordprocessingCanvas" xmlns:cx="http://schemas.microsoft.com/office/drawing/2014/chartex" xmlns:cx1="http://schemas.microsoft.com/office/drawing/2015/9/8/chartex" xmlns:cx2="http://schemas.microsoft.com/office/drawing/2015/10/21/chartex" xmlns:cx3="http://schemas.microsoft.com/office/drawing/2016/5/9/chartex" xmlns:cx4="http://schemas.microsoft.com/office/drawing/2016/5/10/chartex" xmlns:cx5="http://schemas.microsoft.com/office/drawing/2016/5/11/chartex" xmlns:cx6="http://schemas.microsoft.com/office/drawing/2016/5/12/chartex" xmlns:cx7="http://schemas.microsoft.com/office/drawing/2016/5/13/chartex" xmlns:cx8="http://schemas.microsoft.com/office/drawing/2016/5/14/chartex" xmlns:mc="http://schemas.openxmlformats.org/markup-compatibility/2006" xmlns:aink="http://schemas.microsoft.com/office/drawing/2016/ink" xmlns:am3d="http://schemas.microsoft.com/office/drawing/2017/model3d" xmlns:o="urn:schemas-microsoft-com:office:office" xmlns:oel="http://schemas.microsoft.com/office/2019/extlst" xmlns:r="http://schemas.openxmlformats.org/officeDocument/2006/relationships" xmlns:m="http://schemas.openxmlformats.org/officeDocument/2006/math" xmlns:v="urn:schemas-microsoft-com:vml" xmlns:wp14="http://schemas.microsoft.com/office/word/2010/wordprocessingDrawing" xmlns:wp="http://schemas.openxmlformats.org/drawingml/2006/wordprocessingDrawing" xmlns:w10="urn:schemas-microsoft-com:office:word" xmlns:w="http://schemas.openxmlformats.org/wordprocessingml/2006/main" xmlns:w14="http://schemas.microsoft.com/office/word/2010/wordml" xmlns:w15="http://schemas.microsoft.com/office/word/2012/wordml" xmlns:w16cex="http://schemas.microsoft.com/office/word/2018/wordml/cex" xmlns:w16cid="http://schemas.microsoft.com/office/word/2016/wordml/cid" xmlns:w16="http://schemas.microsoft.com/office/word/2018/wordml" xmlns:w16sdtdh="http://schemas.microsoft.com/office/word/2020/wordml/sdtdatahash" xmlns:w16se="http://schemas.microsoft.com/office/word/2015/wordml/symex" xmlns:wpg="http://schemas.microsoft.com/office/word/2010/wordprocessingGroup" xmlns:wpi="http://schemas.microsoft.com/office/word/2010/wordprocessingInk" xmlns:wne="http://schemas.microsoft.com/office/word/2006/wordml" xmlns:wps="http://schemas.microsoft.com/office/word/2010/wordprocessingShape" mc:Ignorable="w14 w15 w16se w16cid w16 w16cex w16sdtdh wp14">
+<w:numbering xmlns:wpc="http://schemas.microsoft.com/office/word/2010/wordprocessingCanvas" xmlns:cx="http://schemas.microsoft.com/office/drawing/2014/chartex" xmlns:cx1="http://schemas.microsoft.com/office/drawing/2015/9/8/chartex" xmlns:cx2="http://schemas.microsoft.com/office/drawing/2015/10/21/chartex" xmlns:cx3="http://schemas.microsoft.com/office/drawing/2016/5/9/chartex" xmlns:cx4="http://schemas.microsoft.com/office/drawing/2016/5/10/chartex" xmlns:cx5="http://schemas.microsoft.com/office/drawing/2016/5/11/chartex" xmlns:cx6="http://schemas.microsoft.com/office/drawing/2016/5/12/chartex" xmlns:cx7="http://schemas.microsoft.com/office/drawing/2016/5/13/chartex" xmlns:cx8="http://schemas.microsoft.com/office/drawing/2016/5/14/chartex" xmlns:mc="http://schemas.openxmlformats.org/markup-compatibility/2006" xmlns:aink="http://schemas.microsoft.com/office/drawing/2016/ink" xmlns:am3d="http://schemas.microsoft.com/office/drawing/2017/model3d" xmlns:o="urn:schemas-microsoft-com:office:office" xmlns:oel="http://schemas.microsoft.com/office/2019/extlst" xmlns:r="http://schemas.openxmlformats.org/officeDocument/2006/relationships" xmlns:m="http://schemas.openxmlformats.org/officeDocument/2006/math" xmlns:v="urn:schemas-microsoft-com:vml" xmlns:wp14="http://schemas.microsoft.com/office/word/2010/wordprocessingDrawing" xmlns:wp="http://schemas.openxmlformats.org/drawingml/2006/wordprocessingDrawing" xmlns:w10="urn:schemas-microsoft-com:office:word" xmlns:w="http://schemas.openxmlformats.org/wordprocessingml/2006/main" xmlns:w14="http://schemas.microsoft.com/office/word/2010/wordml" xmlns:w15="http://schemas.microsoft.com/office/word/2012/wordml" xmlns:w16cex="http://schemas.microsoft.com/office/word/2018/wordml/cex" xmlns:w16cid="http://schemas.microsoft.com/office/word/2016/wordml/cid" xmlns:w16="http://schemas.microsoft.com/office/word/2018/wordml" xmlns:w16du="http://schemas.microsoft.com/office/word/2023/wordml/word16du" xmlns:w16sdtdh="http://schemas.microsoft.com/office/word/2020/wordml/sdtdatahash" xmlns:w16sdtfl="http://schemas.microsoft.com/office/word/2024/wordml/sdtformatlock" xmlns:w16se="http://schemas.microsoft.com/office/word/2015/wordml/symex" xmlns:wpg="http://schemas.microsoft.com/office/word/2010/wordprocessingGroup" xmlns:wpi="http://schemas.microsoft.com/office/word/2010/wordprocessingInk" xmlns:wne="http://schemas.microsoft.com/office/word/2006/wordml" xmlns:wps="http://schemas.microsoft.com/office/word/2010/wordprocessingShape" mc:Ignorable="w14 w15 w16se w16cid w16 w16cex w16sdtdh w16sdtfl w16du wp14">
   <w:abstractNum w:abstractNumId="0" w15:restartNumberingAfterBreak="0">
     <w:nsid w:val="03EE75EA"/>
     <w:multiLevelType w:val="hybridMultilevel"/>
@@ -8574,6 +9766,119 @@
     </w:lvl>
   </w:abstractNum>
   <w:abstractNum w:abstractNumId="10" w15:restartNumberingAfterBreak="0">
+    <w:nsid w:val="10F13400"/>
+    <w:multiLevelType w:val="hybridMultilevel"/>
+    <w:tmpl w:val="2F122B74"/>
+    <w:lvl w:ilvl="0" w:tplc="04090001">
+      <w:start w:val="1"/>
+      <w:numFmt w:val="bullet"/>
+      <w:lvlText w:val=""/>
+      <w:lvlJc w:val="left"/>
+      <w:pPr>
+        <w:ind w:left="720" w:hanging="360"/>
+      </w:pPr>
+      <w:rPr>
+        <w:rFonts w:ascii="Symbol" w:hAnsi="Symbol" w:hint="default"/>
+      </w:rPr>
+    </w:lvl>
+    <w:lvl w:ilvl="1" w:tplc="04090003">
+      <w:start w:val="1"/>
+      <w:numFmt w:val="bullet"/>
+      <w:lvlText w:val="o"/>
+      <w:lvlJc w:val="left"/>
+      <w:pPr>
+        <w:ind w:left="1440" w:hanging="360"/>
+      </w:pPr>
+      <w:rPr>
+        <w:rFonts w:ascii="Courier New" w:hAnsi="Courier New" w:cs="Courier New" w:hint="default"/>
+      </w:rPr>
+    </w:lvl>
+    <w:lvl w:ilvl="2" w:tplc="04090005" w:tentative="1">
+      <w:start w:val="1"/>
+      <w:numFmt w:val="bullet"/>
+      <w:lvlText w:val=""/>
+      <w:lvlJc w:val="left"/>
+      <w:pPr>
+        <w:ind w:left="2160" w:hanging="360"/>
+      </w:pPr>
+      <w:rPr>
+        <w:rFonts w:ascii="Wingdings" w:hAnsi="Wingdings" w:hint="default"/>
+      </w:rPr>
+    </w:lvl>
+    <w:lvl w:ilvl="3" w:tplc="04090001" w:tentative="1">
+      <w:start w:val="1"/>
+      <w:numFmt w:val="bullet"/>
+      <w:lvlText w:val=""/>
+      <w:lvlJc w:val="left"/>
+      <w:pPr>
+        <w:ind w:left="2880" w:hanging="360"/>
+      </w:pPr>
+      <w:rPr>
+        <w:rFonts w:ascii="Symbol" w:hAnsi="Symbol" w:hint="default"/>
+      </w:rPr>
+    </w:lvl>
+    <w:lvl w:ilvl="4" w:tplc="04090003" w:tentative="1">
+      <w:start w:val="1"/>
+      <w:numFmt w:val="bullet"/>
+      <w:lvlText w:val="o"/>
+      <w:lvlJc w:val="left"/>
+      <w:pPr>
+        <w:ind w:left="3600" w:hanging="360"/>
+      </w:pPr>
+      <w:rPr>
+        <w:rFonts w:ascii="Courier New" w:hAnsi="Courier New" w:cs="Courier New" w:hint="default"/>
+      </w:rPr>
+    </w:lvl>
+    <w:lvl w:ilvl="5" w:tplc="04090005" w:tentative="1">
+      <w:start w:val="1"/>
+      <w:numFmt w:val="bullet"/>
+      <w:lvlText w:val=""/>
+      <w:lvlJc w:val="left"/>
+      <w:pPr>
+        <w:ind w:left="4320" w:hanging="360"/>
+      </w:pPr>
+      <w:rPr>
+        <w:rFonts w:ascii="Wingdings" w:hAnsi="Wingdings" w:hint="default"/>
+      </w:rPr>
+    </w:lvl>
+    <w:lvl w:ilvl="6" w:tplc="04090001" w:tentative="1">
+      <w:start w:val="1"/>
+      <w:numFmt w:val="bullet"/>
+      <w:lvlText w:val=""/>
+      <w:lvlJc w:val="left"/>
+      <w:pPr>
+        <w:ind w:left="5040" w:hanging="360"/>
+      </w:pPr>
+      <w:rPr>
+        <w:rFonts w:ascii="Symbol" w:hAnsi="Symbol" w:hint="default"/>
+      </w:rPr>
+    </w:lvl>
+    <w:lvl w:ilvl="7" w:tplc="04090003" w:tentative="1">
+      <w:start w:val="1"/>
+      <w:numFmt w:val="bullet"/>
+      <w:lvlText w:val="o"/>
+      <w:lvlJc w:val="left"/>
+      <w:pPr>
+        <w:ind w:left="5760" w:hanging="360"/>
+      </w:pPr>
+      <w:rPr>
+        <w:rFonts w:ascii="Courier New" w:hAnsi="Courier New" w:cs="Courier New" w:hint="default"/>
+      </w:rPr>
+    </w:lvl>
+    <w:lvl w:ilvl="8" w:tplc="04090005" w:tentative="1">
+      <w:start w:val="1"/>
+      <w:numFmt w:val="bullet"/>
+      <w:lvlText w:val=""/>
+      <w:lvlJc w:val="left"/>
+      <w:pPr>
+        <w:ind w:left="6480" w:hanging="360"/>
+      </w:pPr>
+      <w:rPr>
+        <w:rFonts w:ascii="Wingdings" w:hAnsi="Wingdings" w:hint="default"/>
+      </w:rPr>
+    </w:lvl>
+  </w:abstractNum>
+  <w:abstractNum w:abstractNumId="11" w15:restartNumberingAfterBreak="0">
     <w:nsid w:val="119737F4"/>
     <w:multiLevelType w:val="hybridMultilevel"/>
     <w:tmpl w:val="FFFFFFFF"/>
@@ -8686,7 +9991,7 @@
       </w:rPr>
     </w:lvl>
   </w:abstractNum>
-  <w:abstractNum w:abstractNumId="11" w15:restartNumberingAfterBreak="0">
+  <w:abstractNum w:abstractNumId="12" w15:restartNumberingAfterBreak="0">
     <w:nsid w:val="15C15031"/>
     <w:multiLevelType w:val="hybridMultilevel"/>
     <w:tmpl w:val="5B3C7CCA"/>
@@ -8799,7 +10104,7 @@
       </w:rPr>
     </w:lvl>
   </w:abstractNum>
-  <w:abstractNum w:abstractNumId="12" w15:restartNumberingAfterBreak="0">
+  <w:abstractNum w:abstractNumId="13" w15:restartNumberingAfterBreak="0">
     <w:nsid w:val="2291B59D"/>
     <w:multiLevelType w:val="hybridMultilevel"/>
     <w:tmpl w:val="FFFFFFFF"/>
@@ -8912,7 +10217,7 @@
       </w:rPr>
     </w:lvl>
   </w:abstractNum>
-  <w:abstractNum w:abstractNumId="13" w15:restartNumberingAfterBreak="0">
+  <w:abstractNum w:abstractNumId="14" w15:restartNumberingAfterBreak="0">
     <w:nsid w:val="272BDD9E"/>
     <w:multiLevelType w:val="hybridMultilevel"/>
     <w:tmpl w:val="FFFFFFFF"/>
@@ -9025,7 +10330,7 @@
       </w:rPr>
     </w:lvl>
   </w:abstractNum>
-  <w:abstractNum w:abstractNumId="14" w15:restartNumberingAfterBreak="0">
+  <w:abstractNum w:abstractNumId="15" w15:restartNumberingAfterBreak="0">
     <w:nsid w:val="296953D3"/>
     <w:multiLevelType w:val="hybridMultilevel"/>
     <w:tmpl w:val="2A427F40"/>
@@ -9138,7 +10443,7 @@
       </w:rPr>
     </w:lvl>
   </w:abstractNum>
-  <w:abstractNum w:abstractNumId="15" w15:restartNumberingAfterBreak="0">
+  <w:abstractNum w:abstractNumId="16" w15:restartNumberingAfterBreak="0">
     <w:nsid w:val="2EED68FD"/>
     <w:multiLevelType w:val="hybridMultilevel"/>
     <w:tmpl w:val="1D545EF0"/>
@@ -9251,7 +10556,7 @@
       </w:rPr>
     </w:lvl>
   </w:abstractNum>
-  <w:abstractNum w:abstractNumId="16" w15:restartNumberingAfterBreak="0">
+  <w:abstractNum w:abstractNumId="17" w15:restartNumberingAfterBreak="0">
     <w:nsid w:val="34B11C7C"/>
     <w:multiLevelType w:val="hybridMultilevel"/>
     <w:tmpl w:val="DE2CBA38"/>
@@ -9364,7 +10669,7 @@
       </w:rPr>
     </w:lvl>
   </w:abstractNum>
-  <w:abstractNum w:abstractNumId="17" w15:restartNumberingAfterBreak="0">
+  <w:abstractNum w:abstractNumId="18" w15:restartNumberingAfterBreak="0">
     <w:nsid w:val="37532E45"/>
     <w:multiLevelType w:val="hybridMultilevel"/>
     <w:tmpl w:val="7A9ADF3A"/>
@@ -9477,7 +10782,7 @@
       </w:rPr>
     </w:lvl>
   </w:abstractNum>
-  <w:abstractNum w:abstractNumId="18" w15:restartNumberingAfterBreak="0">
+  <w:abstractNum w:abstractNumId="19" w15:restartNumberingAfterBreak="0">
     <w:nsid w:val="37660449"/>
     <w:multiLevelType w:val="multilevel"/>
     <w:tmpl w:val="0F1E433C"/>
@@ -9626,7 +10931,7 @@
       </w:rPr>
     </w:lvl>
   </w:abstractNum>
-  <w:abstractNum w:abstractNumId="19" w15:restartNumberingAfterBreak="0">
+  <w:abstractNum w:abstractNumId="20" w15:restartNumberingAfterBreak="0">
     <w:nsid w:val="398D236A"/>
     <w:multiLevelType w:val="hybridMultilevel"/>
     <w:tmpl w:val="B2D4E4B0"/>
@@ -9739,7 +11044,7 @@
       </w:rPr>
     </w:lvl>
   </w:abstractNum>
-  <w:abstractNum w:abstractNumId="20" w15:restartNumberingAfterBreak="0">
+  <w:abstractNum w:abstractNumId="21" w15:restartNumberingAfterBreak="0">
     <w:nsid w:val="3FA917E0"/>
     <w:multiLevelType w:val="hybridMultilevel"/>
     <w:tmpl w:val="FFFFFFFF"/>
@@ -9852,7 +11157,7 @@
       </w:rPr>
     </w:lvl>
   </w:abstractNum>
-  <w:abstractNum w:abstractNumId="21" w15:restartNumberingAfterBreak="0">
+  <w:abstractNum w:abstractNumId="22" w15:restartNumberingAfterBreak="0">
     <w:nsid w:val="42BC65F2"/>
     <w:multiLevelType w:val="hybridMultilevel"/>
     <w:tmpl w:val="90B4B72C"/>
@@ -9965,7 +11270,7 @@
       </w:rPr>
     </w:lvl>
   </w:abstractNum>
-  <w:abstractNum w:abstractNumId="22" w15:restartNumberingAfterBreak="0">
+  <w:abstractNum w:abstractNumId="23" w15:restartNumberingAfterBreak="0">
     <w:nsid w:val="4501DE8F"/>
     <w:multiLevelType w:val="hybridMultilevel"/>
     <w:tmpl w:val="FFFFFFFF"/>
@@ -10078,7 +11383,120 @@
       </w:rPr>
     </w:lvl>
   </w:abstractNum>
-  <w:abstractNum w:abstractNumId="23" w15:restartNumberingAfterBreak="0">
+  <w:abstractNum w:abstractNumId="24" w15:restartNumberingAfterBreak="0">
+    <w:nsid w:val="52F82A84"/>
+    <w:multiLevelType w:val="hybridMultilevel"/>
+    <w:tmpl w:val="7A6022A4"/>
+    <w:lvl w:ilvl="0" w:tplc="04090001">
+      <w:start w:val="1"/>
+      <w:numFmt w:val="bullet"/>
+      <w:lvlText w:val=""/>
+      <w:lvlJc w:val="left"/>
+      <w:pPr>
+        <w:ind w:left="768" w:hanging="360"/>
+      </w:pPr>
+      <w:rPr>
+        <w:rFonts w:ascii="Symbol" w:hAnsi="Symbol" w:hint="default"/>
+      </w:rPr>
+    </w:lvl>
+    <w:lvl w:ilvl="1" w:tplc="04090003" w:tentative="1">
+      <w:start w:val="1"/>
+      <w:numFmt w:val="bullet"/>
+      <w:lvlText w:val="o"/>
+      <w:lvlJc w:val="left"/>
+      <w:pPr>
+        <w:ind w:left="1488" w:hanging="360"/>
+      </w:pPr>
+      <w:rPr>
+        <w:rFonts w:ascii="Courier New" w:hAnsi="Courier New" w:cs="Courier New" w:hint="default"/>
+      </w:rPr>
+    </w:lvl>
+    <w:lvl w:ilvl="2" w:tplc="04090005" w:tentative="1">
+      <w:start w:val="1"/>
+      <w:numFmt w:val="bullet"/>
+      <w:lvlText w:val=""/>
+      <w:lvlJc w:val="left"/>
+      <w:pPr>
+        <w:ind w:left="2208" w:hanging="360"/>
+      </w:pPr>
+      <w:rPr>
+        <w:rFonts w:ascii="Wingdings" w:hAnsi="Wingdings" w:hint="default"/>
+      </w:rPr>
+    </w:lvl>
+    <w:lvl w:ilvl="3" w:tplc="04090001" w:tentative="1">
+      <w:start w:val="1"/>
+      <w:numFmt w:val="bullet"/>
+      <w:lvlText w:val=""/>
+      <w:lvlJc w:val="left"/>
+      <w:pPr>
+        <w:ind w:left="2928" w:hanging="360"/>
+      </w:pPr>
+      <w:rPr>
+        <w:rFonts w:ascii="Symbol" w:hAnsi="Symbol" w:hint="default"/>
+      </w:rPr>
+    </w:lvl>
+    <w:lvl w:ilvl="4" w:tplc="04090003" w:tentative="1">
+      <w:start w:val="1"/>
+      <w:numFmt w:val="bullet"/>
+      <w:lvlText w:val="o"/>
+      <w:lvlJc w:val="left"/>
+      <w:pPr>
+        <w:ind w:left="3648" w:hanging="360"/>
+      </w:pPr>
+      <w:rPr>
+        <w:rFonts w:ascii="Courier New" w:hAnsi="Courier New" w:cs="Courier New" w:hint="default"/>
+      </w:rPr>
+    </w:lvl>
+    <w:lvl w:ilvl="5" w:tplc="04090005" w:tentative="1">
+      <w:start w:val="1"/>
+      <w:numFmt w:val="bullet"/>
+      <w:lvlText w:val=""/>
+      <w:lvlJc w:val="left"/>
+      <w:pPr>
+        <w:ind w:left="4368" w:hanging="360"/>
+      </w:pPr>
+      <w:rPr>
+        <w:rFonts w:ascii="Wingdings" w:hAnsi="Wingdings" w:hint="default"/>
+      </w:rPr>
+    </w:lvl>
+    <w:lvl w:ilvl="6" w:tplc="04090001" w:tentative="1">
+      <w:start w:val="1"/>
+      <w:numFmt w:val="bullet"/>
+      <w:lvlText w:val=""/>
+      <w:lvlJc w:val="left"/>
+      <w:pPr>
+        <w:ind w:left="5088" w:hanging="360"/>
+      </w:pPr>
+      <w:rPr>
+        <w:rFonts w:ascii="Symbol" w:hAnsi="Symbol" w:hint="default"/>
+      </w:rPr>
+    </w:lvl>
+    <w:lvl w:ilvl="7" w:tplc="04090003" w:tentative="1">
+      <w:start w:val="1"/>
+      <w:numFmt w:val="bullet"/>
+      <w:lvlText w:val="o"/>
+      <w:lvlJc w:val="left"/>
+      <w:pPr>
+        <w:ind w:left="5808" w:hanging="360"/>
+      </w:pPr>
+      <w:rPr>
+        <w:rFonts w:ascii="Courier New" w:hAnsi="Courier New" w:cs="Courier New" w:hint="default"/>
+      </w:rPr>
+    </w:lvl>
+    <w:lvl w:ilvl="8" w:tplc="04090005" w:tentative="1">
+      <w:start w:val="1"/>
+      <w:numFmt w:val="bullet"/>
+      <w:lvlText w:val=""/>
+      <w:lvlJc w:val="left"/>
+      <w:pPr>
+        <w:ind w:left="6528" w:hanging="360"/>
+      </w:pPr>
+      <w:rPr>
+        <w:rFonts w:ascii="Wingdings" w:hAnsi="Wingdings" w:hint="default"/>
+      </w:rPr>
+    </w:lvl>
+  </w:abstractNum>
+  <w:abstractNum w:abstractNumId="25" w15:restartNumberingAfterBreak="0">
     <w:nsid w:val="59013D3E"/>
     <w:multiLevelType w:val="multilevel"/>
     <w:tmpl w:val="648A674A"/>
@@ -10227,7 +11645,7 @@
       </w:rPr>
     </w:lvl>
   </w:abstractNum>
-  <w:abstractNum w:abstractNumId="24" w15:restartNumberingAfterBreak="0">
+  <w:abstractNum w:abstractNumId="26" w15:restartNumberingAfterBreak="0">
     <w:nsid w:val="5A9D0A01"/>
     <w:multiLevelType w:val="multilevel"/>
     <w:tmpl w:val="0D96A1CE"/>
@@ -10376,7 +11794,7 @@
       </w:rPr>
     </w:lvl>
   </w:abstractNum>
-  <w:abstractNum w:abstractNumId="25" w15:restartNumberingAfterBreak="0">
+  <w:abstractNum w:abstractNumId="27" w15:restartNumberingAfterBreak="0">
     <w:nsid w:val="5BD41A0F"/>
     <w:multiLevelType w:val="multilevel"/>
     <w:tmpl w:val="B3346580"/>
@@ -10525,7 +11943,7 @@
       </w:rPr>
     </w:lvl>
   </w:abstractNum>
-  <w:abstractNum w:abstractNumId="26" w15:restartNumberingAfterBreak="0">
+  <w:abstractNum w:abstractNumId="28" w15:restartNumberingAfterBreak="0">
     <w:nsid w:val="5C75F84C"/>
     <w:multiLevelType w:val="hybridMultilevel"/>
     <w:tmpl w:val="4748E748"/>
@@ -10638,7 +12056,7 @@
       </w:rPr>
     </w:lvl>
   </w:abstractNum>
-  <w:abstractNum w:abstractNumId="27" w15:restartNumberingAfterBreak="0">
+  <w:abstractNum w:abstractNumId="29" w15:restartNumberingAfterBreak="0">
     <w:nsid w:val="61E8971A"/>
     <w:multiLevelType w:val="hybridMultilevel"/>
     <w:tmpl w:val="FFFFFFFF"/>
@@ -10751,7 +12169,7 @@
       </w:rPr>
     </w:lvl>
   </w:abstractNum>
-  <w:abstractNum w:abstractNumId="28" w15:restartNumberingAfterBreak="0">
+  <w:abstractNum w:abstractNumId="30" w15:restartNumberingAfterBreak="0">
     <w:nsid w:val="655F2D5B"/>
     <w:multiLevelType w:val="multilevel"/>
     <w:tmpl w:val="5EAC78BA"/>
@@ -10900,7 +12318,7 @@
       </w:rPr>
     </w:lvl>
   </w:abstractNum>
-  <w:abstractNum w:abstractNumId="29" w15:restartNumberingAfterBreak="0">
+  <w:abstractNum w:abstractNumId="31" w15:restartNumberingAfterBreak="0">
     <w:nsid w:val="6608075C"/>
     <w:multiLevelType w:val="multilevel"/>
     <w:tmpl w:val="E56E4768"/>
@@ -11049,7 +12467,7 @@
       </w:rPr>
     </w:lvl>
   </w:abstractNum>
-  <w:abstractNum w:abstractNumId="30" w15:restartNumberingAfterBreak="0">
+  <w:abstractNum w:abstractNumId="32" w15:restartNumberingAfterBreak="0">
     <w:nsid w:val="67CB2BAE"/>
     <w:multiLevelType w:val="hybridMultilevel"/>
     <w:tmpl w:val="169CB91E"/>
@@ -11162,7 +12580,120 @@
       </w:rPr>
     </w:lvl>
   </w:abstractNum>
-  <w:abstractNum w:abstractNumId="31" w15:restartNumberingAfterBreak="0">
+  <w:abstractNum w:abstractNumId="33" w15:restartNumberingAfterBreak="0">
+    <w:nsid w:val="687D5417"/>
+    <w:multiLevelType w:val="hybridMultilevel"/>
+    <w:tmpl w:val="F3A6F2FC"/>
+    <w:lvl w:ilvl="0" w:tplc="04090001">
+      <w:start w:val="1"/>
+      <w:numFmt w:val="bullet"/>
+      <w:lvlText w:val=""/>
+      <w:lvlJc w:val="left"/>
+      <w:pPr>
+        <w:ind w:left="2136" w:hanging="360"/>
+      </w:pPr>
+      <w:rPr>
+        <w:rFonts w:ascii="Symbol" w:hAnsi="Symbol" w:hint="default"/>
+      </w:rPr>
+    </w:lvl>
+    <w:lvl w:ilvl="1" w:tplc="04090003" w:tentative="1">
+      <w:start w:val="1"/>
+      <w:numFmt w:val="bullet"/>
+      <w:lvlText w:val="o"/>
+      <w:lvlJc w:val="left"/>
+      <w:pPr>
+        <w:ind w:left="2856" w:hanging="360"/>
+      </w:pPr>
+      <w:rPr>
+        <w:rFonts w:ascii="Courier New" w:hAnsi="Courier New" w:cs="Courier New" w:hint="default"/>
+      </w:rPr>
+    </w:lvl>
+    <w:lvl w:ilvl="2" w:tplc="04090005" w:tentative="1">
+      <w:start w:val="1"/>
+      <w:numFmt w:val="bullet"/>
+      <w:lvlText w:val=""/>
+      <w:lvlJc w:val="left"/>
+      <w:pPr>
+        <w:ind w:left="3576" w:hanging="360"/>
+      </w:pPr>
+      <w:rPr>
+        <w:rFonts w:ascii="Wingdings" w:hAnsi="Wingdings" w:hint="default"/>
+      </w:rPr>
+    </w:lvl>
+    <w:lvl w:ilvl="3" w:tplc="04090001" w:tentative="1">
+      <w:start w:val="1"/>
+      <w:numFmt w:val="bullet"/>
+      <w:lvlText w:val=""/>
+      <w:lvlJc w:val="left"/>
+      <w:pPr>
+        <w:ind w:left="4296" w:hanging="360"/>
+      </w:pPr>
+      <w:rPr>
+        <w:rFonts w:ascii="Symbol" w:hAnsi="Symbol" w:hint="default"/>
+      </w:rPr>
+    </w:lvl>
+    <w:lvl w:ilvl="4" w:tplc="04090003" w:tentative="1">
+      <w:start w:val="1"/>
+      <w:numFmt w:val="bullet"/>
+      <w:lvlText w:val="o"/>
+      <w:lvlJc w:val="left"/>
+      <w:pPr>
+        <w:ind w:left="5016" w:hanging="360"/>
+      </w:pPr>
+      <w:rPr>
+        <w:rFonts w:ascii="Courier New" w:hAnsi="Courier New" w:cs="Courier New" w:hint="default"/>
+      </w:rPr>
+    </w:lvl>
+    <w:lvl w:ilvl="5" w:tplc="04090005" w:tentative="1">
+      <w:start w:val="1"/>
+      <w:numFmt w:val="bullet"/>
+      <w:lvlText w:val=""/>
+      <w:lvlJc w:val="left"/>
+      <w:pPr>
+        <w:ind w:left="5736" w:hanging="360"/>
+      </w:pPr>
+      <w:rPr>
+        <w:rFonts w:ascii="Wingdings" w:hAnsi="Wingdings" w:hint="default"/>
+      </w:rPr>
+    </w:lvl>
+    <w:lvl w:ilvl="6" w:tplc="04090001" w:tentative="1">
+      <w:start w:val="1"/>
+      <w:numFmt w:val="bullet"/>
+      <w:lvlText w:val=""/>
+      <w:lvlJc w:val="left"/>
+      <w:pPr>
+        <w:ind w:left="6456" w:hanging="360"/>
+      </w:pPr>
+      <w:rPr>
+        <w:rFonts w:ascii="Symbol" w:hAnsi="Symbol" w:hint="default"/>
+      </w:rPr>
+    </w:lvl>
+    <w:lvl w:ilvl="7" w:tplc="04090003" w:tentative="1">
+      <w:start w:val="1"/>
+      <w:numFmt w:val="bullet"/>
+      <w:lvlText w:val="o"/>
+      <w:lvlJc w:val="left"/>
+      <w:pPr>
+        <w:ind w:left="7176" w:hanging="360"/>
+      </w:pPr>
+      <w:rPr>
+        <w:rFonts w:ascii="Courier New" w:hAnsi="Courier New" w:cs="Courier New" w:hint="default"/>
+      </w:rPr>
+    </w:lvl>
+    <w:lvl w:ilvl="8" w:tplc="04090005" w:tentative="1">
+      <w:start w:val="1"/>
+      <w:numFmt w:val="bullet"/>
+      <w:lvlText w:val=""/>
+      <w:lvlJc w:val="left"/>
+      <w:pPr>
+        <w:ind w:left="7896" w:hanging="360"/>
+      </w:pPr>
+      <w:rPr>
+        <w:rFonts w:ascii="Wingdings" w:hAnsi="Wingdings" w:hint="default"/>
+      </w:rPr>
+    </w:lvl>
+  </w:abstractNum>
+  <w:abstractNum w:abstractNumId="34" w15:restartNumberingAfterBreak="0">
     <w:nsid w:val="69D01939"/>
     <w:multiLevelType w:val="hybridMultilevel"/>
     <w:tmpl w:val="CFFC94B2"/>
@@ -11275,7 +12806,7 @@
       </w:rPr>
     </w:lvl>
   </w:abstractNum>
-  <w:abstractNum w:abstractNumId="32" w15:restartNumberingAfterBreak="0">
+  <w:abstractNum w:abstractNumId="35" w15:restartNumberingAfterBreak="0">
     <w:nsid w:val="6E381F39"/>
     <w:multiLevelType w:val="multilevel"/>
     <w:tmpl w:val="1506C7C2"/>
@@ -11424,7 +12955,7 @@
       </w:rPr>
     </w:lvl>
   </w:abstractNum>
-  <w:abstractNum w:abstractNumId="33" w15:restartNumberingAfterBreak="0">
+  <w:abstractNum w:abstractNumId="36" w15:restartNumberingAfterBreak="0">
     <w:nsid w:val="6ED70EEB"/>
     <w:multiLevelType w:val="multilevel"/>
     <w:tmpl w:val="199A8956"/>
@@ -11573,7 +13104,7 @@
       </w:rPr>
     </w:lvl>
   </w:abstractNum>
-  <w:abstractNum w:abstractNumId="34" w15:restartNumberingAfterBreak="0">
+  <w:abstractNum w:abstractNumId="37" w15:restartNumberingAfterBreak="0">
     <w:nsid w:val="716B5D7E"/>
     <w:multiLevelType w:val="multilevel"/>
     <w:tmpl w:val="E9D66A7C"/>
@@ -11722,7 +13253,7 @@
       </w:rPr>
     </w:lvl>
   </w:abstractNum>
-  <w:abstractNum w:abstractNumId="35" w15:restartNumberingAfterBreak="0">
+  <w:abstractNum w:abstractNumId="38" w15:restartNumberingAfterBreak="0">
     <w:nsid w:val="7240CE1E"/>
     <w:multiLevelType w:val="hybridMultilevel"/>
     <w:tmpl w:val="FFFFFFFF"/>
@@ -11835,7 +13366,7 @@
       </w:rPr>
     </w:lvl>
   </w:abstractNum>
-  <w:abstractNum w:abstractNumId="36" w15:restartNumberingAfterBreak="0">
+  <w:abstractNum w:abstractNumId="39" w15:restartNumberingAfterBreak="0">
     <w:nsid w:val="733BD3E4"/>
     <w:multiLevelType w:val="hybridMultilevel"/>
     <w:tmpl w:val="FFFFFFFF"/>
@@ -11948,7 +13479,7 @@
       </w:rPr>
     </w:lvl>
   </w:abstractNum>
-  <w:abstractNum w:abstractNumId="37" w15:restartNumberingAfterBreak="0">
+  <w:abstractNum w:abstractNumId="40" w15:restartNumberingAfterBreak="0">
     <w:nsid w:val="75CB69EE"/>
     <w:multiLevelType w:val="hybridMultilevel"/>
     <w:tmpl w:val="FFFFFFFF"/>
@@ -12061,7 +13592,7 @@
       </w:rPr>
     </w:lvl>
   </w:abstractNum>
-  <w:abstractNum w:abstractNumId="38" w15:restartNumberingAfterBreak="0">
+  <w:abstractNum w:abstractNumId="41" w15:restartNumberingAfterBreak="0">
     <w:nsid w:val="78790F56"/>
     <w:multiLevelType w:val="multilevel"/>
     <w:tmpl w:val="100AC174"/>
@@ -12210,7 +13741,7 @@
       </w:rPr>
     </w:lvl>
   </w:abstractNum>
-  <w:abstractNum w:abstractNumId="39" w15:restartNumberingAfterBreak="0">
+  <w:abstractNum w:abstractNumId="42" w15:restartNumberingAfterBreak="0">
     <w:nsid w:val="79B738E5"/>
     <w:multiLevelType w:val="multilevel"/>
     <w:tmpl w:val="DA6877DA"/>
@@ -12359,7 +13890,7 @@
       </w:rPr>
     </w:lvl>
   </w:abstractNum>
-  <w:abstractNum w:abstractNumId="40" w15:restartNumberingAfterBreak="0">
+  <w:abstractNum w:abstractNumId="43" w15:restartNumberingAfterBreak="0">
     <w:nsid w:val="7DB1344A"/>
     <w:multiLevelType w:val="multilevel"/>
     <w:tmpl w:val="8FD8E3E8"/>
@@ -12509,118 +14040,118 @@
     </w:lvl>
   </w:abstractNum>
   <w:num w:numId="1" w16cid:durableId="1237321611">
-    <w:abstractNumId w:val="26"/>
+    <w:abstractNumId w:val="28"/>
   </w:num>
   <w:num w:numId="2" w16cid:durableId="1892184301">
-    <w:abstractNumId w:val="30"/>
+    <w:abstractNumId w:val="32"/>
   </w:num>
   <w:num w:numId="3" w16cid:durableId="519702453">
     <w:abstractNumId w:val="6"/>
   </w:num>
   <w:num w:numId="4" w16cid:durableId="1057902354">
-    <w:abstractNumId w:val="12"/>
+    <w:abstractNumId w:val="13"/>
   </w:num>
   <w:num w:numId="5" w16cid:durableId="1083573126">
-    <w:abstractNumId w:val="22"/>
+    <w:abstractNumId w:val="23"/>
   </w:num>
   <w:num w:numId="6" w16cid:durableId="1222013275">
-    <w:abstractNumId w:val="13"/>
+    <w:abstractNumId w:val="14"/>
   </w:num>
   <w:num w:numId="7" w16cid:durableId="1729575455">
-    <w:abstractNumId w:val="27"/>
+    <w:abstractNumId w:val="29"/>
   </w:num>
   <w:num w:numId="8" w16cid:durableId="2078160007">
     <w:abstractNumId w:val="7"/>
   </w:num>
   <w:num w:numId="9" w16cid:durableId="2100788410">
+    <w:abstractNumId w:val="21"/>
+  </w:num>
+  <w:num w:numId="10" w16cid:durableId="495149103">
+    <w:abstractNumId w:val="11"/>
+  </w:num>
+  <w:num w:numId="11" w16cid:durableId="553272062">
+    <w:abstractNumId w:val="40"/>
+  </w:num>
+  <w:num w:numId="12" w16cid:durableId="664743667">
+    <w:abstractNumId w:val="39"/>
+  </w:num>
+  <w:num w:numId="13" w16cid:durableId="894126806">
+    <w:abstractNumId w:val="38"/>
+  </w:num>
+  <w:num w:numId="14" w16cid:durableId="1673029766">
     <w:abstractNumId w:val="20"/>
   </w:num>
-  <w:num w:numId="10" w16cid:durableId="495149103">
-    <w:abstractNumId w:val="10"/>
-  </w:num>
-  <w:num w:numId="11" w16cid:durableId="553272062">
-    <w:abstractNumId w:val="37"/>
-  </w:num>
-  <w:num w:numId="12" w16cid:durableId="664743667">
-    <w:abstractNumId w:val="36"/>
-  </w:num>
-  <w:num w:numId="13" w16cid:durableId="894126806">
-    <w:abstractNumId w:val="35"/>
-  </w:num>
-  <w:num w:numId="14" w16cid:durableId="1673029766">
-    <w:abstractNumId w:val="19"/>
-  </w:num>
   <w:num w:numId="15" w16cid:durableId="1108279909">
-    <w:abstractNumId w:val="11"/>
+    <w:abstractNumId w:val="12"/>
   </w:num>
   <w:num w:numId="16" w16cid:durableId="780030551">
     <w:abstractNumId w:val="4"/>
   </w:num>
   <w:num w:numId="17" w16cid:durableId="261423464">
-    <w:abstractNumId w:val="15"/>
+    <w:abstractNumId w:val="16"/>
   </w:num>
   <w:num w:numId="18" w16cid:durableId="651452095">
     <w:abstractNumId w:val="0"/>
   </w:num>
   <w:num w:numId="19" w16cid:durableId="1763799285">
-    <w:abstractNumId w:val="16"/>
+    <w:abstractNumId w:val="17"/>
   </w:num>
   <w:num w:numId="20" w16cid:durableId="319237053">
-    <w:abstractNumId w:val="17"/>
+    <w:abstractNumId w:val="18"/>
   </w:num>
   <w:num w:numId="21" w16cid:durableId="1074469220">
-    <w:abstractNumId w:val="21"/>
+    <w:abstractNumId w:val="22"/>
   </w:num>
   <w:num w:numId="22" w16cid:durableId="59259491">
-    <w:abstractNumId w:val="14"/>
+    <w:abstractNumId w:val="15"/>
   </w:num>
   <w:num w:numId="23" w16cid:durableId="1584561703">
-    <w:abstractNumId w:val="31"/>
+    <w:abstractNumId w:val="34"/>
   </w:num>
   <w:num w:numId="24" w16cid:durableId="261884928">
     <w:abstractNumId w:val="5"/>
   </w:num>
   <w:num w:numId="25" w16cid:durableId="439027929">
-    <w:abstractNumId w:val="23"/>
+    <w:abstractNumId w:val="25"/>
   </w:num>
   <w:num w:numId="26" w16cid:durableId="612906519">
-    <w:abstractNumId w:val="18"/>
+    <w:abstractNumId w:val="19"/>
   </w:num>
   <w:num w:numId="27" w16cid:durableId="1030689776">
-    <w:abstractNumId w:val="40"/>
+    <w:abstractNumId w:val="43"/>
   </w:num>
   <w:num w:numId="28" w16cid:durableId="430050019">
-    <w:abstractNumId w:val="33"/>
+    <w:abstractNumId w:val="36"/>
   </w:num>
   <w:num w:numId="29" w16cid:durableId="1443115206">
-    <w:abstractNumId w:val="25"/>
+    <w:abstractNumId w:val="27"/>
   </w:num>
   <w:num w:numId="30" w16cid:durableId="1590238632">
     <w:abstractNumId w:val="9"/>
   </w:num>
   <w:num w:numId="31" w16cid:durableId="1971475198">
-    <w:abstractNumId w:val="24"/>
+    <w:abstractNumId w:val="26"/>
   </w:num>
   <w:num w:numId="32" w16cid:durableId="316343489">
-    <w:abstractNumId w:val="38"/>
+    <w:abstractNumId w:val="41"/>
   </w:num>
   <w:num w:numId="33" w16cid:durableId="531453210">
     <w:abstractNumId w:val="2"/>
   </w:num>
   <w:num w:numId="34" w16cid:durableId="469978993">
-    <w:abstractNumId w:val="39"/>
+    <w:abstractNumId w:val="42"/>
   </w:num>
   <w:num w:numId="35" w16cid:durableId="1826045600">
-    <w:abstractNumId w:val="32"/>
+    <w:abstractNumId w:val="35"/>
   </w:num>
   <w:num w:numId="36" w16cid:durableId="995456696">
-    <w:abstractNumId w:val="29"/>
+    <w:abstractNumId w:val="31"/>
   </w:num>
   <w:num w:numId="37" w16cid:durableId="1209417008">
-    <w:abstractNumId w:val="28"/>
+    <w:abstractNumId w:val="30"/>
   </w:num>
   <w:num w:numId="38" w16cid:durableId="419061824">
-    <w:abstractNumId w:val="34"/>
+    <w:abstractNumId w:val="37"/>
   </w:num>
   <w:num w:numId="39" w16cid:durableId="1152327773">
     <w:abstractNumId w:val="3"/>
@@ -12631,12 +14162,21 @@
   <w:num w:numId="41" w16cid:durableId="1009526741">
     <w:abstractNumId w:val="8"/>
   </w:num>
+  <w:num w:numId="42" w16cid:durableId="1300380721">
+    <w:abstractNumId w:val="24"/>
+  </w:num>
+  <w:num w:numId="43" w16cid:durableId="1411267684">
+    <w:abstractNumId w:val="10"/>
+  </w:num>
+  <w:num w:numId="44" w16cid:durableId="58132886">
+    <w:abstractNumId w:val="33"/>
+  </w:num>
   <w:numIdMacAtCleanup w:val="41"/>
 </w:numbering>
 </file>
 
 <file path=word/styles.xml><?xml version="1.0" encoding="utf-8"?>
-<w:styles xmlns:mc="http://schemas.openxmlformats.org/markup-compatibility/2006" xmlns:r="http://schemas.openxmlformats.org/officeDocument/2006/relationships" xmlns:w="http://schemas.openxmlformats.org/wordprocessingml/2006/main" xmlns:w14="http://schemas.microsoft.com/office/word/2010/wordml" xmlns:w15="http://schemas.microsoft.com/office/word/2012/wordml" xmlns:w16cex="http://schemas.microsoft.com/office/word/2018/wordml/cex" xmlns:w16cid="http://schemas.microsoft.com/office/word/2016/wordml/cid" xmlns:w16="http://schemas.microsoft.com/office/word/2018/wordml" xmlns:w16sdtdh="http://schemas.microsoft.com/office/word/2020/wordml/sdtdatahash" xmlns:w16se="http://schemas.microsoft.com/office/word/2015/wordml/symex" mc:Ignorable="w14 w15 w16se w16cid w16 w16cex w16sdtdh">
+<w:styles xmlns:mc="http://schemas.openxmlformats.org/markup-compatibility/2006" xmlns:r="http://schemas.openxmlformats.org/officeDocument/2006/relationships" xmlns:w="http://schemas.openxmlformats.org/wordprocessingml/2006/main" xmlns:w14="http://schemas.microsoft.com/office/word/2010/wordml" xmlns:w15="http://schemas.microsoft.com/office/word/2012/wordml" xmlns:w16cex="http://schemas.microsoft.com/office/word/2018/wordml/cex" xmlns:w16cid="http://schemas.microsoft.com/office/word/2016/wordml/cid" xmlns:w16="http://schemas.microsoft.com/office/word/2018/wordml" xmlns:w16du="http://schemas.microsoft.com/office/word/2023/wordml/word16du" xmlns:w16sdtdh="http://schemas.microsoft.com/office/word/2020/wordml/sdtdatahash" xmlns:w16sdtfl="http://schemas.microsoft.com/office/word/2024/wordml/sdtformatlock" xmlns:w16se="http://schemas.microsoft.com/office/word/2015/wordml/symex" mc:Ignorable="w14 w15 w16se w16cid w16 w16cex w16sdtdh w16sdtfl w16du">
   <w:docDefaults>
     <w:rPrDefault>
       <w:rPr>
@@ -13034,11 +14574,11 @@
     <w:name w:val="Normal"/>
     <w:qFormat/>
   </w:style>
-  <w:style w:type="paragraph" w:styleId="Ttulo1">
+  <w:style w:type="paragraph" w:styleId="Heading1">
     <w:name w:val="heading 1"/>
     <w:basedOn w:val="Normal"/>
     <w:next w:val="Normal"/>
-    <w:link w:val="Ttulo1Car"/>
+    <w:link w:val="Heading1Char"/>
     <w:uiPriority w:val="9"/>
     <w:qFormat/>
     <w:pPr>
@@ -13054,11 +14594,11 @@
       <w:szCs w:val="40"/>
     </w:rPr>
   </w:style>
-  <w:style w:type="paragraph" w:styleId="Ttulo3">
+  <w:style w:type="paragraph" w:styleId="Heading3">
     <w:name w:val="heading 3"/>
     <w:basedOn w:val="Normal"/>
     <w:next w:val="Normal"/>
-    <w:link w:val="Ttulo3Car"/>
+    <w:link w:val="Heading3Char"/>
     <w:uiPriority w:val="9"/>
     <w:unhideWhenUsed/>
     <w:qFormat/>
@@ -13075,13 +14615,13 @@
       <w:szCs w:val="28"/>
     </w:rPr>
   </w:style>
-  <w:style w:type="character" w:default="1" w:styleId="Fuentedeprrafopredeter">
+  <w:style w:type="character" w:default="1" w:styleId="DefaultParagraphFont">
     <w:name w:val="Default Paragraph Font"/>
     <w:uiPriority w:val="1"/>
     <w:semiHidden/>
     <w:unhideWhenUsed/>
   </w:style>
-  <w:style w:type="table" w:default="1" w:styleId="Tablanormal">
+  <w:style w:type="table" w:default="1" w:styleId="TableNormal">
     <w:name w:val="Normal Table"/>
     <w:uiPriority w:val="99"/>
     <w:semiHidden/>
@@ -13096,16 +14636,16 @@
       </w:tblCellMar>
     </w:tblPr>
   </w:style>
-  <w:style w:type="numbering" w:default="1" w:styleId="Sinlista">
+  <w:style w:type="numbering" w:default="1" w:styleId="NoList">
     <w:name w:val="No List"/>
     <w:uiPriority w:val="99"/>
     <w:semiHidden/>
     <w:unhideWhenUsed/>
   </w:style>
-  <w:style w:type="character" w:customStyle="1" w:styleId="Ttulo1Car">
-    <w:name w:val="Título 1 Car"/>
-    <w:basedOn w:val="Fuentedeprrafopredeter"/>
-    <w:link w:val="Ttulo1"/>
+  <w:style w:type="character" w:customStyle="1" w:styleId="Heading1Char">
+    <w:name w:val="Heading 1 Char"/>
+    <w:basedOn w:val="DefaultParagraphFont"/>
+    <w:link w:val="Heading1"/>
     <w:uiPriority w:val="9"/>
     <w:rPr>
       <w:rFonts w:asciiTheme="majorHAnsi" w:eastAsiaTheme="majorEastAsia" w:hAnsiTheme="majorHAnsi" w:cstheme="majorBidi"/>
@@ -13114,10 +14654,10 @@
       <w:szCs w:val="40"/>
     </w:rPr>
   </w:style>
-  <w:style w:type="character" w:customStyle="1" w:styleId="Ttulo3Car">
-    <w:name w:val="Título 3 Car"/>
-    <w:basedOn w:val="Fuentedeprrafopredeter"/>
-    <w:link w:val="Ttulo3"/>
+  <w:style w:type="character" w:customStyle="1" w:styleId="Heading3Char">
+    <w:name w:val="Heading 3 Char"/>
+    <w:basedOn w:val="DefaultParagraphFont"/>
+    <w:link w:val="Heading3"/>
     <w:uiPriority w:val="9"/>
     <w:rPr>
       <w:rFonts w:eastAsiaTheme="majorEastAsia" w:cstheme="majorBidi"/>
@@ -13126,7 +14666,7 @@
       <w:szCs w:val="28"/>
     </w:rPr>
   </w:style>
-  <w:style w:type="paragraph" w:styleId="Prrafodelista">
+  <w:style w:type="paragraph" w:styleId="ListParagraph">
     <w:name w:val="List Paragraph"/>
     <w:basedOn w:val="Normal"/>
     <w:uiPriority w:val="34"/>
@@ -13136,9 +14676,9 @@
       <w:contextualSpacing/>
     </w:pPr>
   </w:style>
-  <w:style w:type="character" w:styleId="Hipervnculo">
+  <w:style w:type="character" w:styleId="Hyperlink">
     <w:name w:val="Hyperlink"/>
-    <w:basedOn w:val="Fuentedeprrafopredeter"/>
+    <w:basedOn w:val="DefaultParagraphFont"/>
     <w:uiPriority w:val="99"/>
     <w:unhideWhenUsed/>
     <w:rsid w:val="207C9815"/>
@@ -13161,18 +14701,32 @@
   </w:style>
   <w:style w:type="character" w:customStyle="1" w:styleId="normaltextrun">
     <w:name w:val="normaltextrun"/>
-    <w:basedOn w:val="Fuentedeprrafopredeter"/>
+    <w:basedOn w:val="DefaultParagraphFont"/>
     <w:rsid w:val="00542DA0"/>
   </w:style>
   <w:style w:type="character" w:customStyle="1" w:styleId="eop">
     <w:name w:val="eop"/>
-    <w:basedOn w:val="Fuentedeprrafopredeter"/>
+    <w:basedOn w:val="DefaultParagraphFont"/>
     <w:rsid w:val="00542DA0"/>
   </w:style>
   <w:style w:type="character" w:customStyle="1" w:styleId="scxw30085004">
     <w:name w:val="scxw30085004"/>
-    <w:basedOn w:val="Fuentedeprrafopredeter"/>
+    <w:basedOn w:val="DefaultParagraphFont"/>
     <w:rsid w:val="00542DA0"/>
+  </w:style>
+  <w:style w:type="paragraph" w:styleId="NormalWeb">
+    <w:name w:val="Normal (Web)"/>
+    <w:basedOn w:val="Normal"/>
+    <w:uiPriority w:val="99"/>
+    <w:unhideWhenUsed/>
+    <w:rsid w:val="00CD30A0"/>
+    <w:pPr>
+      <w:spacing w:before="100" w:beforeAutospacing="1" w:after="100" w:afterAutospacing="1" w:line="240" w:lineRule="auto"/>
+    </w:pPr>
+    <w:rPr>
+      <w:rFonts w:ascii="Times New Roman" w:eastAsia="Times New Roman" w:hAnsi="Times New Roman" w:cs="Times New Roman"/>
+      <w:lang w:val="en-US"/>
+    </w:rPr>
   </w:style>
 </w:styles>
 </file>

</xml_diff>